<commit_message>
created response to editors
</commit_message>
<xml_diff>
--- a/editorial_reviews/response_editors_ofv_fife_2021.docx
+++ b/editorial_reviews/response_editors_ofv_fife_2021.docx
@@ -243,6 +243,71 @@
         <w:pStyle w:val="BodyText"/>
       </w:pPr>
       <w:r>
+        <w:rPr>
+          <w:bCs/>
+          <w:b/>
+        </w:rPr>
+        <w:t xml:space="preserve">Response to Decision Letter from the authors:</w:t>
+      </w:r>
+    </w:p>
+    <w:p>
+      <w:pPr>
+        <w:pStyle w:val="BodyText"/>
+      </w:pPr>
+      <w:r>
+        <w:rPr>
+          <w:bCs/>
+          <w:b/>
+        </w:rPr>
+        <w:t xml:space="preserve">We thank you for dedicating your time to review our manuscript.</w:t>
+      </w:r>
+    </w:p>
+    <w:p>
+      <w:pPr>
+        <w:pStyle w:val="BodyText"/>
+      </w:pPr>
+      <w:r>
+        <w:rPr>
+          <w:bCs/>
+          <w:b/>
+        </w:rPr>
+        <w:t xml:space="preserve">We believe that our revisions have addressed the errors and concerns mentioned. We are extremely grateful for your patience and thoughtful comments.</w:t>
+      </w:r>
+    </w:p>
+    <w:p>
+      <w:pPr>
+        <w:pStyle w:val="BodyText"/>
+      </w:pPr>
+      <w:r>
+        <w:rPr>
+          <w:bCs/>
+          <w:b/>
+        </w:rPr>
+        <w:t xml:space="preserve">Thank you for your assistance,</w:t>
+      </w:r>
+    </w:p>
+    <w:p>
+      <w:pPr>
+        <w:pStyle w:val="BodyText"/>
+      </w:pPr>
+      <w:r>
+        <w:rPr>
+          <w:bCs/>
+          <w:b/>
+        </w:rPr>
+        <w:t xml:space="preserve">– The Authors</w:t>
+      </w:r>
+    </w:p>
+    <w:p>
+      <w:r>
+        <w:br w:type="page"/>
+      </w:r>
+    </w:p>
+    <w:p>
+      <w:pPr>
+        <w:pStyle w:val="BodyText"/>
+      </w:pPr>
+      <w:r>
         <w:t xml:space="preserve">Reviewer(s)’ Comments to Author:</w:t>
       </w:r>
     </w:p>
@@ -327,15 +392,19 @@
       <w:r>
         <w:t xml:space="preserve">”</w:t>
       </w:r>
-      <w:r>
-        <w:t xml:space="preserve"> </w:t>
-      </w:r>
+    </w:p>
+    <w:p>
+      <w:pPr>
+        <w:pStyle w:val="BodyText"/>
+      </w:pPr>
       <w:r>
         <w:t xml:space="preserve">L37: (Liriope and Ophiopogon spp.)</w:t>
       </w:r>
-      <w:r>
-        <w:t xml:space="preserve"> </w:t>
-      </w:r>
+    </w:p>
+    <w:p>
+      <w:pPr>
+        <w:pStyle w:val="BodyText"/>
+      </w:pPr>
       <w:r>
         <w:t xml:space="preserve">L40:</w:t>
       </w:r>
@@ -351,9 +420,11 @@
       <w:r>
         <w:t xml:space="preserve">”</w:t>
       </w:r>
-      <w:r>
-        <w:t xml:space="preserve"> </w:t>
-      </w:r>
+    </w:p>
+    <w:p>
+      <w:pPr>
+        <w:pStyle w:val="BodyText"/>
+      </w:pPr>
       <w:r>
         <w:t xml:space="preserve">L41: remove</w:t>
       </w:r>
@@ -387,15 +458,19 @@
       <w:r>
         <w:t xml:space="preserve">”</w:t>
       </w:r>
-      <w:r>
-        <w:t xml:space="preserve"> </w:t>
-      </w:r>
+    </w:p>
+    <w:p>
+      <w:pPr>
+        <w:pStyle w:val="BodyText"/>
+      </w:pPr>
       <w:r>
         <w:t xml:space="preserve">L42: I see no mention of a qPCR assay in the main text</w:t>
       </w:r>
-      <w:r>
-        <w:t xml:space="preserve"> </w:t>
-      </w:r>
+    </w:p>
+    <w:p>
+      <w:pPr>
+        <w:pStyle w:val="BodyText"/>
+      </w:pPr>
       <w:r>
         <w:t xml:space="preserve">L43:</w:t>
       </w:r>
@@ -411,9 +486,11 @@
       <w:r>
         <w:t xml:space="preserve">”</w:t>
       </w:r>
-      <w:r>
-        <w:t xml:space="preserve"> </w:t>
-      </w:r>
+    </w:p>
+    <w:p>
+      <w:pPr>
+        <w:pStyle w:val="BodyText"/>
+      </w:pPr>
       <w:r>
         <w:t xml:space="preserve">L44: please elaborate on</w:t>
       </w:r>
@@ -435,15 +512,19 @@
       <w:r>
         <w:t xml:space="preserve">is this sequence from the PCR products or was HTS performed on the samples?</w:t>
       </w:r>
-      <w:r>
-        <w:t xml:space="preserve"> </w:t>
-      </w:r>
+    </w:p>
+    <w:p>
+      <w:pPr>
+        <w:pStyle w:val="BodyText"/>
+      </w:pPr>
       <w:r>
         <w:t xml:space="preserve">L48: perhaps identify what s.l. means; authorities are provided elsewhere in the manuscript</w:t>
       </w:r>
-      <w:r>
-        <w:t xml:space="preserve"> </w:t>
-      </w:r>
+    </w:p>
+    <w:p>
+      <w:pPr>
+        <w:pStyle w:val="BodyText"/>
+      </w:pPr>
       <w:r>
         <w:t xml:space="preserve">L49: italicize</w:t>
       </w:r>
@@ -459,9 +540,11 @@
       <w:r>
         <w:t xml:space="preserve">”</w:t>
       </w:r>
-      <w:r>
-        <w:t xml:space="preserve"> </w:t>
-      </w:r>
+    </w:p>
+    <w:p>
+      <w:pPr>
+        <w:pStyle w:val="BodyText"/>
+      </w:pPr>
       <w:r>
         <w:t xml:space="preserve">L59: Virus species should not be abbreviated; remove</w:t>
       </w:r>
@@ -477,15 +560,19 @@
       <w:r>
         <w:t xml:space="preserve">”</w:t>
       </w:r>
-      <w:r>
-        <w:t xml:space="preserve"> </w:t>
-      </w:r>
+    </w:p>
+    <w:p>
+      <w:pPr>
+        <w:pStyle w:val="BodyText"/>
+      </w:pPr>
       <w:r>
         <w:t xml:space="preserve">L60: virus families are italicized (Rhabdoviridae)</w:t>
       </w:r>
-      <w:r>
-        <w:t xml:space="preserve"> </w:t>
-      </w:r>
+    </w:p>
+    <w:p>
+      <w:pPr>
+        <w:pStyle w:val="BodyText"/>
+      </w:pPr>
       <w:r>
         <w:t xml:space="preserve">L63: replace</w:t>
       </w:r>
@@ -519,9 +606,11 @@
       <w:r>
         <w:t xml:space="preserve">”</w:t>
       </w:r>
-      <w:r>
-        <w:t xml:space="preserve"> </w:t>
-      </w:r>
+    </w:p>
+    <w:p>
+      <w:pPr>
+        <w:pStyle w:val="BodyText"/>
+      </w:pPr>
       <w:r>
         <w:t xml:space="preserve">L64:</w:t>
       </w:r>
@@ -558,15 +647,19 @@
       <w:r>
         <w:t xml:space="preserve">?</w:t>
       </w:r>
-      <w:r>
-        <w:t xml:space="preserve"> </w:t>
-      </w:r>
+    </w:p>
+    <w:p>
+      <w:pPr>
+        <w:pStyle w:val="BodyText"/>
+      </w:pPr>
       <w:r>
         <w:t xml:space="preserve">L69: I don’t think referencing figures 1 and 2 are appropriate here</w:t>
       </w:r>
-      <w:r>
-        <w:t xml:space="preserve"> </w:t>
-      </w:r>
+    </w:p>
+    <w:p>
+      <w:pPr>
+        <w:pStyle w:val="BodyText"/>
+      </w:pPr>
       <w:r>
         <w:t xml:space="preserve">L73,76: is listing the second author the correct way to distinguish articles for this journal? Rather than</w:t>
       </w:r>
@@ -606,32 +699,38 @@
       <w:r>
         <w:t xml:space="preserve">after publication year?</w:t>
       </w:r>
-      <w:r>
-        <w:t xml:space="preserve"> </w:t>
-      </w:r>
-      <w:r>
-        <w:t xml:space="preserve">L77: remove</w:t>
-      </w:r>
-      <w:r>
-        <w:t xml:space="preserve"> </w:t>
-      </w:r>
-      <w:r>
-        <w:t xml:space="preserve">“</w:t>
-      </w:r>
-      <w:r>
-        <w:t xml:space="preserve">: (Citrus)</w:t>
-      </w:r>
-      <w:r>
-        <w:t xml:space="preserve"> </w:t>
-      </w:r>
+    </w:p>
+    <w:p>
+      <w:pPr>
+        <w:pStyle w:val="BodyText"/>
+      </w:pPr>
+      <w:r>
+        <w:t xml:space="preserve">L77: remove “: (Citrus)</w:t>
+      </w:r>
+    </w:p>
+    <w:p>
+      <w:pPr>
+        <w:pStyle w:val="BodyText"/>
+      </w:pPr>
       <w:r>
         <w:t xml:space="preserve">L78: Olmedo-Velarde et al. is not an appropriate reference here</w:t>
       </w:r>
-      <w:r>
-        <w:t xml:space="preserve"> </w:t>
-      </w:r>
-      <w:r>
-        <w:t xml:space="preserve">L82: “In June 2020,…</w:t>
+    </w:p>
+    <w:p>
+      <w:pPr>
+        <w:pStyle w:val="BodyText"/>
+      </w:pPr>
+      <w:r>
+        <w:t xml:space="preserve">L82:</w:t>
+      </w:r>
+      <w:r>
+        <w:t xml:space="preserve"> </w:t>
+      </w:r>
+      <w:r>
+        <w:t xml:space="preserve">“</w:t>
+      </w:r>
+      <w:r>
+        <w:t xml:space="preserve">In June 2020,…</w:t>
       </w:r>
       <w:r>
         <w:t xml:space="preserve">”</w:t>
@@ -639,15 +738,19 @@
       <w:r>
         <w:t xml:space="preserve">; (Lirope spp.)</w:t>
       </w:r>
-      <w:r>
-        <w:t xml:space="preserve"> </w:t>
-      </w:r>
+    </w:p>
+    <w:p>
+      <w:pPr>
+        <w:pStyle w:val="BodyText"/>
+      </w:pPr>
       <w:r>
         <w:t xml:space="preserve">L83: belongs</w:t>
       </w:r>
-      <w:r>
-        <w:t xml:space="preserve"> </w:t>
-      </w:r>
+    </w:p>
+    <w:p>
+      <w:pPr>
+        <w:pStyle w:val="BodyText"/>
+      </w:pPr>
       <w:r>
         <w:t xml:space="preserve">L85: perhaps</w:t>
       </w:r>
@@ -663,21 +766,27 @@
       <w:r>
         <w:t xml:space="preserve">”</w:t>
       </w:r>
-      <w:r>
-        <w:t xml:space="preserve"> </w:t>
-      </w:r>
+    </w:p>
+    <w:p>
+      <w:pPr>
+        <w:pStyle w:val="BodyText"/>
+      </w:pPr>
       <w:r>
         <w:t xml:space="preserve">L86: is it appropriate to provide an authority for the genus (Ker Gawler)?</w:t>
       </w:r>
-      <w:r>
-        <w:t xml:space="preserve"> </w:t>
-      </w:r>
+    </w:p>
+    <w:p>
+      <w:pPr>
+        <w:pStyle w:val="BodyText"/>
+      </w:pPr>
       <w:r>
         <w:t xml:space="preserve">L92: none of these virus names should be italicized; INSV and TSWV are orthotospoviruses – why mentioned separately?</w:t>
       </w:r>
-      <w:r>
-        <w:t xml:space="preserve"> </w:t>
-      </w:r>
+    </w:p>
+    <w:p>
+      <w:pPr>
+        <w:pStyle w:val="BodyText"/>
+      </w:pPr>
       <w:r>
         <w:t xml:space="preserve">L97:</w:t>
       </w:r>
@@ -693,9 +802,11 @@
       <w:r>
         <w:t xml:space="preserve">”</w:t>
       </w:r>
-      <w:r>
-        <w:t xml:space="preserve"> </w:t>
-      </w:r>
+    </w:p>
+    <w:p>
+      <w:pPr>
+        <w:pStyle w:val="BodyText"/>
+      </w:pPr>
       <w:r>
         <w:t xml:space="preserve">L103:</w:t>
       </w:r>
@@ -711,33 +822,43 @@
       <w:r>
         <w:t xml:space="preserve">”</w:t>
       </w:r>
-      <w:r>
-        <w:t xml:space="preserve"> </w:t>
-      </w:r>
+    </w:p>
+    <w:p>
+      <w:pPr>
+        <w:pStyle w:val="BodyText"/>
+      </w:pPr>
       <w:r>
         <w:t xml:space="preserve">L108: how many sites?</w:t>
       </w:r>
-      <w:r>
-        <w:t xml:space="preserve"> </w:t>
-      </w:r>
+    </w:p>
+    <w:p>
+      <w:pPr>
+        <w:pStyle w:val="BodyText"/>
+      </w:pPr>
       <w:r>
         <w:t xml:space="preserve">L127: This is incorrect: Blanchfield et al 2001 identified a virion larger than OFV, and the sample was negative for OFV when tested by RT-PCR.</w:t>
       </w:r>
-      <w:r>
-        <w:t xml:space="preserve"> </w:t>
-      </w:r>
+    </w:p>
+    <w:p>
+      <w:pPr>
+        <w:pStyle w:val="BodyText"/>
+      </w:pPr>
       <w:r>
         <w:t xml:space="preserve">L134: Nolinoideae</w:t>
       </w:r>
-      <w:r>
-        <w:t xml:space="preserve"> </w:t>
-      </w:r>
+    </w:p>
+    <w:p>
+      <w:pPr>
+        <w:pStyle w:val="BodyText"/>
+      </w:pPr>
       <w:r>
         <w:t xml:space="preserve">L145: The ICTV is not responsible for classification below species level, and as such, does not recognize virus strains; scientists and experts can recognize strains, but the ICTV does not.</w:t>
       </w:r>
-      <w:r>
-        <w:t xml:space="preserve"> </w:t>
-      </w:r>
+    </w:p>
+    <w:p>
+      <w:pPr>
+        <w:pStyle w:val="BodyText"/>
+      </w:pPr>
       <w:r>
         <w:t xml:space="preserve">L152:</w:t>
       </w:r>
@@ -753,15 +874,19 @@
       <w:r>
         <w:t xml:space="preserve">”</w:t>
       </w:r>
-      <w:r>
-        <w:t xml:space="preserve"> </w:t>
-      </w:r>
+    </w:p>
+    <w:p>
+      <w:pPr>
+        <w:pStyle w:val="BodyText"/>
+      </w:pPr>
       <w:r>
         <w:t xml:space="preserve">L154: a reference for this statement is advisable</w:t>
       </w:r>
-      <w:r>
-        <w:t xml:space="preserve"> </w:t>
-      </w:r>
+    </w:p>
+    <w:p>
+      <w:pPr>
+        <w:pStyle w:val="BodyText"/>
+      </w:pPr>
       <w:r>
         <w:t xml:space="preserve">L155:</w:t>
       </w:r>
@@ -777,9 +902,11 @@
       <w:r>
         <w:t xml:space="preserve">”</w:t>
       </w:r>
-      <w:r>
-        <w:t xml:space="preserve"> </w:t>
-      </w:r>
+    </w:p>
+    <w:p>
+      <w:pPr>
+        <w:pStyle w:val="BodyText"/>
+      </w:pPr>
       <w:r>
         <w:t xml:space="preserve">L165:</w:t>
       </w:r>
@@ -795,9 +922,11 @@
       <w:r>
         <w:t xml:space="preserve">”</w:t>
       </w:r>
-      <w:r>
-        <w:t xml:space="preserve"> </w:t>
-      </w:r>
+    </w:p>
+    <w:p>
+      <w:pPr>
+        <w:pStyle w:val="BodyText"/>
+      </w:pPr>
       <w:r>
         <w:t xml:space="preserve">L168:</w:t>
       </w:r>

</xml_diff>

<commit_message>
Made some edits for clarity
</commit_message>
<xml_diff>
--- a/editorial_reviews/response_editors_ofv_fife_2021.docx
+++ b/editorial_reviews/response_editors_ofv_fife_2021.docx
@@ -1057,20 +1057,24 @@
         <w:pStyle w:val="Compact"/>
       </w:pPr>
       <w:r>
-        <w:t xml:space="preserve">Removed references to cileviruses</w:t>
+        <w:t xml:space="preserve">We have removed all references to cileviruses</w:t>
+      </w:r>
+    </w:p>
+    <w:p>
+      <w:pPr>
+        <w:numPr>
+          <w:ilvl w:val="0"/>
+          <w:numId w:val="1001"/>
+        </w:numPr>
+        <w:pStyle w:val="Compact"/>
+      </w:pPr>
+      <w:r>
+        <w:t xml:space="preserve">We have corrected inconsistencies with taxonomic authorities</w:t>
       </w:r>
     </w:p>
     <w:p>
       <w:pPr>
         <w:pStyle w:val="FirstParagraph"/>
-      </w:pPr>
-      <w:r>
-        <w:t xml:space="preserve">For the mite descriptions, there seems to be inconsistency in providing taxonomic authorities. My understanding is that the authorities should be used upon introduction, but not afterwards. For example, see how Brevipalpus californicus is mentioned in L48, L64, L113, L164 etc.</w:t>
-      </w:r>
-    </w:p>
-    <w:p>
-      <w:pPr>
-        <w:pStyle w:val="BodyText"/>
       </w:pPr>
       <w:r>
         <w:t xml:space="preserve">The wording, organization, and grammar of the manuscript require significant revision for clarity and accuracy; perhaps more than I can offer below. More notably, some references are either incorrect, or interpreted incorrectly.</w:t>

</xml_diff>

<commit_message>
Added citations, added discussion about why OFV-Orc hasn't infected citrus yet
</commit_message>
<xml_diff>
--- a/editorial_reviews/response_editors_ofv_fife_2021.docx
+++ b/editorial_reviews/response_editors_ofv_fife_2021.docx
@@ -1046,6 +1046,21 @@
           <w:b/>
         </w:rPr>
         <w:t xml:space="preserve">Thank you for reviewing our article. We have made the following changes based on your remarks:</w:t>
+      </w:r>
+    </w:p>
+    <w:p>
+      <w:pPr>
+        <w:numPr>
+          <w:ilvl w:val="0"/>
+          <w:numId w:val="1001"/>
+        </w:numPr>
+        <w:pStyle w:val="Compact"/>
+      </w:pPr>
+      <w:r>
+        <w:t xml:space="preserve">Added discussion on why OFV has not been reported in nearby citrus.</w:t>
+      </w:r>
+      <w:r>
+        <w:t xml:space="preserve"> </w:t>
       </w:r>
     </w:p>
     <w:p>

</xml_diff>

<commit_message>
Made final edits to MS, ready to forward to rest of the authors
</commit_message>
<xml_diff>
--- a/editorial_reviews/response_editors_ofv_fife_2021.docx
+++ b/editorial_reviews/response_editors_ofv_fife_2021.docx
@@ -1046,6 +1046,38 @@
           <w:b/>
         </w:rPr>
         <w:t xml:space="preserve">Thank you for reviewing our article. We have made the following changes based on your remarks:</w:t>
+      </w:r>
+    </w:p>
+    <w:p>
+      <w:pPr>
+        <w:pStyle w:val="BodyText"/>
+      </w:pPr>
+      <w:r>
+        <w:rPr>
+          <w:bCs/>
+          <w:b/>
+        </w:rPr>
+        <w:t xml:space="preserve">We have adjusted some wording, organization, and grammar of the manuscript in an attempt to aid clarity and accuracy. We also reviewed and corrected some citations.</w:t>
+      </w:r>
+    </w:p>
+    <w:p>
+      <w:pPr>
+        <w:pStyle w:val="BodyText"/>
+      </w:pPr>
+      <w:r>
+        <w:rPr>
+          <w:bCs/>
+          <w:b/>
+        </w:rPr>
+        <w:t xml:space="preserve">We rewrote the sections describing sampling methods and diagnostics in the abstract and main text. Both samples from Leon County and Alachua were found to be positive for OFV; only samples from Leon were examined for mites. We have removed the claim that the virus is widespread.</w:t>
+      </w:r>
+    </w:p>
+    <w:p>
+      <w:pPr>
+        <w:pStyle w:val="BodyText"/>
+      </w:pPr>
+      <w:r>
+        <w:t xml:space="preserve">Specific Edits:</w:t>
       </w:r>
     </w:p>
     <w:p>
@@ -1059,9 +1091,6 @@
       <w:r>
         <w:t xml:space="preserve">Added discussion on why OFV has not been reported in nearby citrus.</w:t>
       </w:r>
-      <w:r>
-        <w:t xml:space="preserve"> </w:t>
-      </w:r>
     </w:p>
     <w:p>
       <w:pPr>
@@ -1089,817 +1118,40 @@
     </w:p>
     <w:p>
       <w:pPr>
-        <w:pStyle w:val="FirstParagraph"/>
-      </w:pPr>
-      <w:r>
-        <w:t xml:space="preserve">The wording, organization, and grammar of the manuscript require significant revision for clarity and accuracy; perhaps more than I can offer below. More notably, some references are either incorrect, or interpreted incorrectly.</w:t>
-      </w:r>
-    </w:p>
-    <w:p>
-      <w:pPr>
-        <w:pStyle w:val="BodyText"/>
-      </w:pPr>
-      <w:r>
-        <w:t xml:space="preserve">In the abstract it is mentioned that additional leaf samples were collected in Leon and Alachua counties, and in the following sentence it states that partial genome sequence confirmed the presence of OFV. Are these sentences linked? In the main text it appears only the samples from Leon County were actually found to be positive for OFV; the samples from Alachua were only examined for mites. I think this is an important clarification; are the authors basing their claim of the virus being widespread in Florida (L51) based on symptoms, or actually detecting OFV in both counties. Infection by different dichorhaviruses can result in similar symptoms; diagnostics are critical.</w:t>
-      </w:r>
-    </w:p>
-    <w:p>
-      <w:pPr>
-        <w:pStyle w:val="BodyText"/>
-      </w:pPr>
-      <w:r>
-        <w:t xml:space="preserve">L33:</w:t>
-      </w:r>
-      <w:r>
-        <w:t xml:space="preserve"> </w:t>
-      </w:r>
-      <w:r>
-        <w:t xml:space="preserve">“</w:t>
-      </w:r>
-      <w:r>
-        <w:t xml:space="preserve">Orchid fleck virus (OFV) is a dichorhavirus that infects over 50 plant species belonging to the families Asparagaceae, Orchidaceae, and Rutaceae. The only known vectors for…</w:t>
-      </w:r>
-      <w:r>
-        <w:t xml:space="preserve">”</w:t>
-      </w:r>
-    </w:p>
-    <w:p>
-      <w:pPr>
-        <w:pStyle w:val="BodyText"/>
-      </w:pPr>
-      <w:r>
-        <w:t xml:space="preserve">L37: (Liriope and Ophiopogon spp.)</w:t>
-      </w:r>
-    </w:p>
-    <w:p>
-      <w:pPr>
-        <w:pStyle w:val="BodyText"/>
-      </w:pPr>
-      <w:r>
-        <w:t xml:space="preserve">L40:</w:t>
-      </w:r>
-      <w:r>
-        <w:t xml:space="preserve"> </w:t>
-      </w:r>
-      <w:r>
-        <w:t xml:space="preserve">“</w:t>
-      </w:r>
-      <w:r>
-        <w:t xml:space="preserve">…Sanger sequencing.</w:t>
-      </w:r>
-      <w:r>
-        <w:t xml:space="preserve">”</w:t>
-      </w:r>
-    </w:p>
-    <w:p>
-      <w:pPr>
-        <w:pStyle w:val="BodyText"/>
-      </w:pPr>
-      <w:r>
-        <w:t xml:space="preserve">L41: remove</w:t>
-      </w:r>
-      <w:r>
-        <w:t xml:space="preserve"> </w:t>
-      </w:r>
-      <w:r>
-        <w:t xml:space="preserve">“</w:t>
-      </w:r>
-      <w:r>
-        <w:t xml:space="preserve">the known</w:t>
-      </w:r>
-      <w:r>
-        <w:t xml:space="preserve">”</w:t>
-      </w:r>
-      <w:r>
-        <w:t xml:space="preserve"> </w:t>
-      </w:r>
-      <w:r>
-        <w:t xml:space="preserve">and</w:t>
-      </w:r>
-      <w:r>
-        <w:t xml:space="preserve"> </w:t>
-      </w:r>
-      <w:r>
-        <w:t xml:space="preserve">“</w:t>
-      </w:r>
-      <w:r>
-        <w:t xml:space="preserve">the NCBI</w:t>
-      </w:r>
-      <w:r>
-        <w:t xml:space="preserve">”</w:t>
-      </w:r>
-    </w:p>
-    <w:p>
-      <w:pPr>
-        <w:pStyle w:val="BodyText"/>
-      </w:pPr>
-      <w:r>
-        <w:t xml:space="preserve">L42: I see no mention of a qPCR assay in the main text</w:t>
-      </w:r>
-    </w:p>
-    <w:p>
-      <w:pPr>
-        <w:pStyle w:val="BodyText"/>
-      </w:pPr>
-      <w:r>
-        <w:t xml:space="preserve">L43:</w:t>
-      </w:r>
-      <w:r>
-        <w:t xml:space="preserve"> </w:t>
-      </w:r>
-      <w:r>
-        <w:t xml:space="preserve">“</w:t>
-      </w:r>
-      <w:r>
-        <w:t xml:space="preserve">…possibly infected plants of the family Asparagaceae from…</w:t>
-      </w:r>
-      <w:r>
-        <w:t xml:space="preserve">”</w:t>
-      </w:r>
-    </w:p>
-    <w:p>
-      <w:pPr>
-        <w:pStyle w:val="BodyText"/>
-      </w:pPr>
-      <w:r>
-        <w:t xml:space="preserve">L44: please elaborate on</w:t>
-      </w:r>
-      <w:r>
-        <w:t xml:space="preserve"> </w:t>
-      </w:r>
-      <w:r>
-        <w:t xml:space="preserve">“</w:t>
-      </w:r>
-      <w:r>
-        <w:t xml:space="preserve">Identification of partial genome sequence…</w:t>
-      </w:r>
-      <w:r>
-        <w:t xml:space="preserve">”</w:t>
-      </w:r>
-      <w:r>
-        <w:t xml:space="preserve"> </w:t>
-      </w:r>
-      <w:r>
-        <w:t xml:space="preserve">is this sequence from the PCR products or was HTS performed on the samples?</w:t>
-      </w:r>
-    </w:p>
-    <w:p>
-      <w:pPr>
-        <w:pStyle w:val="BodyText"/>
-      </w:pPr>
-      <w:r>
-        <w:t xml:space="preserve">L48: perhaps identify what s.l. means; authorities are provided elsewhere in the manuscript</w:t>
-      </w:r>
-    </w:p>
-    <w:p>
-      <w:pPr>
-        <w:pStyle w:val="BodyText"/>
-      </w:pPr>
-      <w:r>
-        <w:t xml:space="preserve">L49: italicize</w:t>
-      </w:r>
-      <w:r>
-        <w:t xml:space="preserve"> </w:t>
-      </w:r>
-      <w:r>
-        <w:t xml:space="preserve">“</w:t>
-      </w:r>
-      <w:r>
-        <w:t xml:space="preserve">Brevipalpus</w:t>
-      </w:r>
-      <w:r>
-        <w:t xml:space="preserve">”</w:t>
-      </w:r>
-    </w:p>
-    <w:p>
-      <w:pPr>
-        <w:pStyle w:val="BodyText"/>
-      </w:pPr>
-      <w:r>
-        <w:t xml:space="preserve">L59: Virus species should not be abbreviated; remove</w:t>
-      </w:r>
-      <w:r>
-        <w:t xml:space="preserve"> </w:t>
-      </w:r>
-      <w:r>
-        <w:t xml:space="preserve">“</w:t>
-      </w:r>
-      <w:r>
-        <w:t xml:space="preserve">(OFV)</w:t>
-      </w:r>
-      <w:r>
-        <w:t xml:space="preserve">”</w:t>
-      </w:r>
-    </w:p>
-    <w:p>
-      <w:pPr>
-        <w:pStyle w:val="BodyText"/>
-      </w:pPr>
-      <w:r>
-        <w:t xml:space="preserve">L60: virus families are italicized (Rhabdoviridae)</w:t>
-      </w:r>
-    </w:p>
-    <w:p>
-      <w:pPr>
-        <w:pStyle w:val="BodyText"/>
-      </w:pPr>
-      <w:r>
-        <w:t xml:space="preserve">L63: replace</w:t>
-      </w:r>
-      <w:r>
-        <w:t xml:space="preserve"> </w:t>
-      </w:r>
-      <w:r>
-        <w:t xml:space="preserve">“</w:t>
-      </w:r>
-      <w:r>
-        <w:t xml:space="preserve">sole</w:t>
-      </w:r>
-      <w:r>
-        <w:t xml:space="preserve">”</w:t>
-      </w:r>
-      <w:r>
-        <w:t xml:space="preserve"> </w:t>
-      </w:r>
-      <w:r>
-        <w:t xml:space="preserve">with</w:t>
-      </w:r>
-      <w:r>
-        <w:t xml:space="preserve"> </w:t>
-      </w:r>
-      <w:r>
-        <w:t xml:space="preserve">“</w:t>
-      </w:r>
-      <w:r>
-        <w:t xml:space="preserve">only known</w:t>
-      </w:r>
-      <w:r>
-        <w:t xml:space="preserve">”</w:t>
-      </w:r>
-    </w:p>
-    <w:p>
-      <w:pPr>
-        <w:pStyle w:val="BodyText"/>
-      </w:pPr>
-      <w:r>
-        <w:t xml:space="preserve">L64:</w:t>
-      </w:r>
-      <w:r>
-        <w:t xml:space="preserve"> </w:t>
-      </w:r>
-      <w:r>
-        <w:t xml:space="preserve">“</w:t>
-      </w:r>
-      <w:r>
-        <w:t xml:space="preserve">group of mites</w:t>
-      </w:r>
-      <w:r>
-        <w:t xml:space="preserve">”</w:t>
-      </w:r>
-      <w:r>
-        <w:t xml:space="preserve"> </w:t>
-      </w:r>
-      <w:r>
-        <w:t xml:space="preserve">vs</w:t>
-      </w:r>
-      <w:r>
-        <w:t xml:space="preserve"> </w:t>
-      </w:r>
-      <w:r>
-        <w:t xml:space="preserve">“</w:t>
-      </w:r>
-      <w:r>
-        <w:t xml:space="preserve">sensu lato</w:t>
-      </w:r>
-      <w:r>
-        <w:t xml:space="preserve">”</w:t>
-      </w:r>
-      <w:r>
-        <w:t xml:space="preserve">?</w:t>
-      </w:r>
-    </w:p>
-    <w:p>
-      <w:pPr>
-        <w:pStyle w:val="BodyText"/>
-      </w:pPr>
-      <w:r>
-        <w:t xml:space="preserve">L69: I don’t think referencing figures 1 and 2 are appropriate here</w:t>
-      </w:r>
-    </w:p>
-    <w:p>
-      <w:pPr>
-        <w:pStyle w:val="BodyText"/>
-      </w:pPr>
-      <w:r>
-        <w:t xml:space="preserve">L73,76: is listing the second author the correct way to distinguish articles for this journal? Rather than</w:t>
-      </w:r>
-      <w:r>
-        <w:t xml:space="preserve"> </w:t>
-      </w:r>
-      <w:r>
-        <w:t xml:space="preserve">“</w:t>
-      </w:r>
-      <w:r>
-        <w:t xml:space="preserve">a</w:t>
-      </w:r>
-      <w:r>
-        <w:t xml:space="preserve">”</w:t>
-      </w:r>
-      <w:r>
-        <w:t xml:space="preserve"> </w:t>
-      </w:r>
-      <w:r>
-        <w:t xml:space="preserve">or</w:t>
-      </w:r>
-      <w:r>
-        <w:t xml:space="preserve"> </w:t>
-      </w:r>
-      <w:r>
-        <w:t xml:space="preserve">“</w:t>
-      </w:r>
-      <w:r>
-        <w:t xml:space="preserve">b</w:t>
-      </w:r>
-      <w:r>
-        <w:t xml:space="preserve">”</w:t>
-      </w:r>
-      <w:r>
-        <w:t xml:space="preserve"> </w:t>
-      </w:r>
-      <w:r>
-        <w:t xml:space="preserve">after publication year?</w:t>
-      </w:r>
-    </w:p>
-    <w:p>
-      <w:pPr>
-        <w:pStyle w:val="BodyText"/>
-      </w:pPr>
-      <w:r>
-        <w:t xml:space="preserve">L77: remove “: (Citrus)</w:t>
-      </w:r>
-    </w:p>
-    <w:p>
-      <w:pPr>
-        <w:pStyle w:val="BodyText"/>
-      </w:pPr>
-      <w:r>
-        <w:t xml:space="preserve">L78: Olmedo-Velarde et al. is not an appropriate reference here</w:t>
-      </w:r>
-    </w:p>
-    <w:p>
-      <w:pPr>
-        <w:pStyle w:val="BodyText"/>
-      </w:pPr>
-      <w:r>
-        <w:t xml:space="preserve">L82:</w:t>
-      </w:r>
-      <w:r>
-        <w:t xml:space="preserve"> </w:t>
-      </w:r>
-      <w:r>
-        <w:t xml:space="preserve">“</w:t>
-      </w:r>
-      <w:r>
-        <w:t xml:space="preserve">In June 2020,…</w:t>
-      </w:r>
-      <w:r>
-        <w:t xml:space="preserve">”</w:t>
-      </w:r>
-      <w:r>
-        <w:t xml:space="preserve">; (Lirope spp.)</w:t>
-      </w:r>
-    </w:p>
-    <w:p>
-      <w:pPr>
-        <w:pStyle w:val="BodyText"/>
-      </w:pPr>
-      <w:r>
-        <w:t xml:space="preserve">L83: belongs</w:t>
-      </w:r>
-    </w:p>
-    <w:p>
-      <w:pPr>
-        <w:pStyle w:val="BodyText"/>
-      </w:pPr>
-      <w:r>
-        <w:t xml:space="preserve">L85: perhaps</w:t>
-      </w:r>
-      <w:r>
-        <w:t xml:space="preserve"> </w:t>
-      </w:r>
-      <w:r>
-        <w:t xml:space="preserve">“</w:t>
-      </w:r>
-      <w:r>
-        <w:t xml:space="preserve">monocotyledonous liliod plants native to southeastern Asia (Chase…</w:t>
-      </w:r>
-      <w:r>
-        <w:t xml:space="preserve">”</w:t>
-      </w:r>
-    </w:p>
-    <w:p>
-      <w:pPr>
-        <w:pStyle w:val="BodyText"/>
-      </w:pPr>
-      <w:r>
-        <w:t xml:space="preserve">L86: is it appropriate to provide an authority for the genus (Ker Gawler)?</w:t>
-      </w:r>
-    </w:p>
-    <w:p>
-      <w:pPr>
-        <w:pStyle w:val="BodyText"/>
-      </w:pPr>
-      <w:r>
-        <w:t xml:space="preserve">L92: none of these virus names should be italicized; INSV and TSWV are orthotospoviruses – why mentioned separately?</w:t>
-      </w:r>
-    </w:p>
-    <w:p>
-      <w:pPr>
-        <w:pStyle w:val="BodyText"/>
-      </w:pPr>
-      <w:r>
-        <w:t xml:space="preserve">L97:</w:t>
-      </w:r>
-      <w:r>
-        <w:t xml:space="preserve"> </w:t>
-      </w:r>
-      <w:r>
-        <w:t xml:space="preserve">“</w:t>
-      </w:r>
-      <w:r>
-        <w:t xml:space="preserve">…as well as Aspidistra elaitor Blume (Asparagaceae), which was suspected…</w:t>
-      </w:r>
-      <w:r>
-        <w:t xml:space="preserve">”</w:t>
-      </w:r>
-    </w:p>
-    <w:p>
-      <w:pPr>
-        <w:pStyle w:val="BodyText"/>
-      </w:pPr>
-      <w:r>
-        <w:t xml:space="preserve">L103:</w:t>
-      </w:r>
-      <w:r>
-        <w:t xml:space="preserve"> </w:t>
-      </w:r>
-      <w:r>
-        <w:t xml:space="preserve">“</w:t>
-      </w:r>
-      <w:r>
-        <w:t xml:space="preserve">Lirope sp.</w:t>
-      </w:r>
-      <w:r>
-        <w:t xml:space="preserve">”</w:t>
-      </w:r>
-    </w:p>
-    <w:p>
-      <w:pPr>
-        <w:pStyle w:val="BodyText"/>
-      </w:pPr>
-      <w:r>
-        <w:t xml:space="preserve">L108: how many sites?</w:t>
-      </w:r>
-    </w:p>
-    <w:p>
-      <w:pPr>
-        <w:pStyle w:val="BodyText"/>
-      </w:pPr>
-      <w:r>
-        <w:t xml:space="preserve">L127: This is incorrect: Blanchfield et al 2001 identified a virion larger than OFV, and the sample was negative for OFV when tested by RT-PCR.</w:t>
-      </w:r>
-    </w:p>
-    <w:p>
-      <w:pPr>
-        <w:pStyle w:val="BodyText"/>
-      </w:pPr>
-      <w:r>
-        <w:t xml:space="preserve">L134: Nolinoideae</w:t>
-      </w:r>
-    </w:p>
-    <w:p>
-      <w:pPr>
-        <w:pStyle w:val="BodyText"/>
-      </w:pPr>
-      <w:r>
-        <w:t xml:space="preserve">L145: The ICTV is not responsible for classification below species level, and as such, does not recognize virus strains; scientists and experts can recognize strains, but the ICTV does not.</w:t>
-      </w:r>
-    </w:p>
-    <w:p>
-      <w:pPr>
-        <w:pStyle w:val="BodyText"/>
-      </w:pPr>
-      <w:r>
-        <w:t xml:space="preserve">L152:</w:t>
-      </w:r>
-      <w:r>
-        <w:t xml:space="preserve"> </w:t>
-      </w:r>
-      <w:r>
-        <w:t xml:space="preserve">“</w:t>
-      </w:r>
-      <w:r>
-        <w:t xml:space="preserve">including Vanilla spp. in southern Florida…</w:t>
-      </w:r>
-      <w:r>
-        <w:t xml:space="preserve">”</w:t>
-      </w:r>
-    </w:p>
-    <w:p>
-      <w:pPr>
-        <w:pStyle w:val="BodyText"/>
-      </w:pPr>
-      <w:r>
-        <w:t xml:space="preserve">L154: a reference for this statement is advisable</w:t>
-      </w:r>
-    </w:p>
-    <w:p>
-      <w:pPr>
-        <w:pStyle w:val="BodyText"/>
-      </w:pPr>
-      <w:r>
-        <w:t xml:space="preserve">L155:</w:t>
-      </w:r>
-      <w:r>
-        <w:t xml:space="preserve"> </w:t>
-      </w:r>
-      <w:r>
-        <w:t xml:space="preserve">“</w:t>
-      </w:r>
-      <w:r>
-        <w:t xml:space="preserve">…found that the virus which previously affected…</w:t>
-      </w:r>
-      <w:r>
-        <w:t xml:space="preserve">”</w:t>
-      </w:r>
-    </w:p>
-    <w:p>
-      <w:pPr>
-        <w:pStyle w:val="BodyText"/>
-      </w:pPr>
-      <w:r>
-        <w:t xml:space="preserve">L165:</w:t>
-      </w:r>
-      <w:r>
-        <w:t xml:space="preserve"> </w:t>
-      </w:r>
-      <w:r>
-        <w:t xml:space="preserve">“</w:t>
-      </w:r>
-      <w:r>
-        <w:t xml:space="preserve">…vectors of dichorhaviruses (Knorr 1968,…</w:t>
-      </w:r>
-      <w:r>
-        <w:t xml:space="preserve">”</w:t>
-      </w:r>
-    </w:p>
-    <w:p>
-      <w:pPr>
-        <w:pStyle w:val="BodyText"/>
-      </w:pPr>
-      <w:r>
-        <w:t xml:space="preserve">L168:</w:t>
-      </w:r>
-      <w:r>
-        <w:t xml:space="preserve"> </w:t>
-      </w:r>
-      <w:r>
-        <w:t xml:space="preserve">“</w:t>
-      </w:r>
-      <w:r>
-        <w:t xml:space="preserve">…identify the vector(s) of OFV in Florida…</w:t>
-      </w:r>
-      <w:r>
-        <w:t xml:space="preserve">”</w:t>
-      </w:r>
-    </w:p>
-    <w:p>
-      <w:pPr>
-        <w:pStyle w:val="BodyText"/>
-      </w:pPr>
-      <w:r>
-        <w:t xml:space="preserve">Table 1:</w:t>
-      </w:r>
-      <w:r>
-        <w:t xml:space="preserve"> </w:t>
-      </w:r>
-      <w:r>
-        <w:t xml:space="preserve">L338:</w:t>
-      </w:r>
-      <w:r>
-        <w:t xml:space="preserve"> </w:t>
-      </w:r>
-      <w:r>
-        <w:t xml:space="preserve">“</w:t>
-      </w:r>
-      <w:r>
-        <w:t xml:space="preserve">…with symptoms of orchid fleck virus infection found in…</w:t>
-      </w:r>
-      <w:r>
-        <w:t xml:space="preserve">”</w:t>
-      </w:r>
-      <w:r>
-        <w:t xml:space="preserve"> </w:t>
-      </w:r>
-      <w:r>
-        <w:t xml:space="preserve">I am a little concerned about reporting on plants with symptoms, vs confirmed by diagnostics. As mentioned earlier, different dichorhaviruses can cause similar symptoms in the same host. Although remote, there is the possibility another virus could be responsible for the symptoms in a different location</w:t>
-      </w:r>
-    </w:p>
-    <w:p>
-      <w:pPr>
-        <w:pStyle w:val="BodyText"/>
-      </w:pPr>
-      <w:r>
-        <w:t xml:space="preserve">Figure captions:</w:t>
-      </w:r>
-      <w:r>
-        <w:t xml:space="preserve"> </w:t>
-      </w:r>
-      <w:r>
-        <w:t xml:space="preserve">Please use</w:t>
-      </w:r>
-      <w:r>
-        <w:t xml:space="preserve"> </w:t>
-      </w:r>
-      <w:r>
-        <w:t xml:space="preserve">“</w:t>
-      </w:r>
-      <w:r>
-        <w:t xml:space="preserve">orchid fleck virus (OFV)</w:t>
-      </w:r>
-      <w:r>
-        <w:t xml:space="preserve">”</w:t>
-      </w:r>
-      <w:r>
-        <w:t xml:space="preserve"> </w:t>
-      </w:r>
-      <w:r>
-        <w:t xml:space="preserve">when describing a physical virus, and</w:t>
-      </w:r>
-      <w:r>
-        <w:t xml:space="preserve"> </w:t>
-      </w:r>
-      <w:r>
-        <w:t xml:space="preserve">“</w:t>
-      </w:r>
-      <w:r>
-        <w:t xml:space="preserve">Orchid fleck dichorhavirus</w:t>
-      </w:r>
-      <w:r>
-        <w:t xml:space="preserve">”</w:t>
-      </w:r>
-      <w:r>
-        <w:t xml:space="preserve"> </w:t>
-      </w:r>
-      <w:r>
-        <w:t xml:space="preserve">(in italics) when describing the species.</w:t>
-      </w:r>
-    </w:p>
-    <w:bookmarkEnd w:id="20"/>
-    <w:bookmarkStart w:id="21" w:name="reviewer-2"/>
-    <w:p>
-      <w:pPr>
-        <w:pStyle w:val="Heading4"/>
-      </w:pPr>
-      <w:r>
-        <w:t xml:space="preserve">Reviewer: 2</w:t>
-      </w:r>
-    </w:p>
-    <w:p>
-      <w:pPr>
-        <w:pStyle w:val="FirstParagraph"/>
-      </w:pPr>
-      <w:r>
-        <w:t xml:space="preserve">Comments to the Author</w:t>
-      </w:r>
-      <w:r>
-        <w:t xml:space="preserve"> </w:t>
-      </w:r>
-      <w:r>
-        <w:t xml:space="preserve">The authors presented a well-written and illustrated communication about the co-occurrence of OFV and putative vector species (Brevipalpus spp.) in Florida, US.</w:t>
-      </w:r>
-    </w:p>
-    <w:p>
-      <w:pPr>
-        <w:pStyle w:val="BodyText"/>
-      </w:pPr>
-      <w:r>
-        <w:t xml:space="preserve">My primary suggestion is that they be more specific about referring that the disease was reported in Florida. Other regions of the country were not part of the current work and should not be suggested as having a broad distribution.</w:t>
-      </w:r>
-    </w:p>
-    <w:p>
-      <w:pPr>
-        <w:pStyle w:val="BodyText"/>
-      </w:pPr>
-      <w:r>
-        <w:t xml:space="preserve">I made a few editions, suggesting proper spellings for species</w:t>
-      </w:r>
-      <w:r>
-        <w:t xml:space="preserve"> </w:t>
-      </w:r>
-      <w:r>
-        <w:t xml:space="preserve">“</w:t>
-      </w:r>
-      <w:r>
-        <w:t xml:space="preserve">Family</w:t>
-      </w:r>
-      <w:r>
-        <w:t xml:space="preserve">”</w:t>
-      </w:r>
-      <w:r>
-        <w:t xml:space="preserve"> </w:t>
-      </w:r>
-      <w:r>
-        <w:t xml:space="preserve">names and the use of correct reference directly on the manuscript file attached.</w:t>
-      </w:r>
-    </w:p>
-    <w:p>
-      <w:pPr>
-        <w:pStyle w:val="BodyText"/>
-      </w:pPr>
-      <w:r>
-        <w:t xml:space="preserve">Kitajima et. al. (2011) - correct reference mentioned is:</w:t>
-      </w:r>
-      <w:r>
-        <w:t xml:space="preserve"> </w:t>
-      </w:r>
-      <w:r>
-        <w:t xml:space="preserve">Kitajima E W, Chagas CM, Harakava R, Calegario RF, Freitas-Astúa J, Rodrigues JCV, Childers, CC. 2011. Citrus Leprosis in Florida, USA, appears to have been caused by the Nuclear Type of Citrus Leprosis Virus (CiLV-N). Virus Reviews &amp; Research 16:1-5.</w:t>
-      </w:r>
-    </w:p>
-    <w:p>
-      <w:pPr>
-        <w:pStyle w:val="BodyText"/>
-      </w:pPr>
-      <w:r>
-        <w:rPr>
-          <w:bCs/>
-          <w:b/>
-        </w:rPr>
-        <w:t xml:space="preserve">Response to Reviewer 2:</w:t>
-      </w:r>
-      <w:r>
-        <w:t xml:space="preserve"> </w:t>
-      </w:r>
-      <w:r>
-        <w:rPr>
-          <w:bCs/>
-          <w:b/>
-        </w:rPr>
-        <w:t xml:space="preserve">Thank you for reviewing our article. We have made the following changes based on your remarks:</w:t>
-      </w:r>
-    </w:p>
-    <w:p>
-      <w:pPr>
-        <w:pStyle w:val="BodyText"/>
-      </w:pPr>
-      <w:r>
-        <w:rPr>
-          <w:bCs/>
-          <w:b/>
-        </w:rPr>
-        <w:t xml:space="preserve">Response to PDF edits (Reviewer #?):</w:t>
-      </w:r>
-      <w:r>
-        <w:t xml:space="preserve"> </w:t>
-      </w:r>
-      <w:r>
-        <w:rPr>
-          <w:bCs/>
-          <w:b/>
-        </w:rPr>
-        <w:t xml:space="preserve">Thank you for reviewing our article. We have made the following changes based on your remarks:</w:t>
-      </w:r>
-    </w:p>
-    <w:p>
-      <w:pPr>
-        <w:pStyle w:val="BodyText"/>
-      </w:pPr>
-      <w:r>
-        <w:t xml:space="preserve">Accepted edits:</w:t>
-      </w:r>
-    </w:p>
-    <w:p>
-      <w:pPr>
         <w:numPr>
           <w:ilvl w:val="0"/>
-          <w:numId w:val="1002"/>
+          <w:numId w:val="1001"/>
         </w:numPr>
-      </w:pPr>
-      <w:r>
-        <w:t xml:space="preserve">L3 -</w:t>
-      </w:r>
-      <w:r>
-        <w:t xml:space="preserve"> </w:t>
-      </w:r>
-      <w:r>
-        <w:t xml:space="preserve">‘</w:t>
-      </w:r>
-      <w:r>
-        <w:t xml:space="preserve">the United States</w:t>
-      </w:r>
-      <w:r>
-        <w:t xml:space="preserve">’</w:t>
+        <w:pStyle w:val="Compact"/>
+      </w:pPr>
+      <w:r>
+        <w:t xml:space="preserve">We have not added a discussion of potential control measures due to word limits, and lack of specific documentation regarding control methods/chemical applications for these specific ornamental plants.</w:t>
+      </w:r>
+    </w:p>
+    <w:p>
+      <w:pPr>
+        <w:pStyle w:val="FirstParagraph"/>
+      </w:pPr>
+      <w:r>
+        <w:t xml:space="preserve">Also:</w:t>
+      </w:r>
+      <w:r>
+        <w:t xml:space="preserve"> </w:t>
+      </w:r>
+      <w:r>
+        <w:t xml:space="preserve">L33:</w:t>
+      </w:r>
+      <w:r>
+        <w:t xml:space="preserve"> </w:t>
+      </w:r>
+      <w:r>
+        <w:t xml:space="preserve">“</w:t>
+      </w:r>
+      <w:r>
+        <w:t xml:space="preserve">Orchid fleck virus (OFV) is a dichorhavirus that infects over 50 plant species belonging to the families Asparagaceae, Orchidaceae, and Rutaceae. The only known vectors for…</w:t>
+      </w:r>
+      <w:r>
+        <w:t xml:space="preserve">”</w:t>
       </w:r>
       <w:r>
         <w:t xml:space="preserve"> </w:t>
@@ -1916,36 +1168,19 @@
         <w:t xml:space="preserve"> </w:t>
       </w:r>
       <w:r>
-        <w:t xml:space="preserve">‘</w:t>
-      </w:r>
-      <w:r>
-        <w:t xml:space="preserve">Florida</w:t>
-      </w:r>
-      <w:r>
-        <w:t xml:space="preserve">’</w:t>
-      </w:r>
-    </w:p>
-    <w:p>
-      <w:pPr>
-        <w:numPr>
-          <w:ilvl w:val="0"/>
-          <w:numId w:val="1002"/>
-        </w:numPr>
-      </w:pPr>
-      <w:r>
-        <w:t xml:space="preserve">L33 -</w:t>
-      </w:r>
-      <w:r>
-        <w:t xml:space="preserve"> </w:t>
-      </w:r>
-      <w:r>
-        <w:t xml:space="preserve">‘</w:t>
-      </w:r>
-      <w:r>
-        <w:t xml:space="preserve">Orchid Fleck Virus</w:t>
-      </w:r>
-      <w:r>
-        <w:t xml:space="preserve">’</w:t>
+        <w:rPr>
+          <w:bCs/>
+          <w:b/>
+        </w:rPr>
+        <w:t xml:space="preserve">rewritten</w:t>
+      </w:r>
+    </w:p>
+    <w:p>
+      <w:pPr>
+        <w:pStyle w:val="BodyText"/>
+      </w:pPr>
+      <w:r>
+        <w:t xml:space="preserve">L37: (Liriope and Ophiopogon spp.)</w:t>
       </w:r>
       <w:r>
         <w:t xml:space="preserve"> </w:t>
@@ -1962,40 +1197,31 @@
         <w:t xml:space="preserve"> </w:t>
       </w:r>
       <w:r>
-        <w:t xml:space="preserve">‘</w:t>
-      </w:r>
-      <w:r>
-        <w:rPr>
-          <w:iCs/>
-          <w:i/>
-        </w:rPr>
-        <w:t xml:space="preserve">Orchid fleck dichorhavirus</w:t>
-      </w:r>
-      <w:r>
-        <w:t xml:space="preserve">’</w:t>
-      </w:r>
-    </w:p>
-    <w:p>
-      <w:pPr>
-        <w:numPr>
-          <w:ilvl w:val="0"/>
-          <w:numId w:val="1002"/>
-        </w:numPr>
-      </w:pPr>
-      <w:r>
-        <w:t xml:space="preserve">L155 - reference manager error: citation link</w:t>
-      </w:r>
-      <w:r>
-        <w:t xml:space="preserve"> </w:t>
-      </w:r>
-      <w:r>
-        <w:t xml:space="preserve">‘</w:t>
-      </w:r>
-      <w:r>
-        <w:t xml:space="preserve">@Kitajima2011b</w:t>
-      </w:r>
-      <w:r>
-        <w:t xml:space="preserve">’</w:t>
+        <w:rPr>
+          <w:bCs/>
+          <w:b/>
+        </w:rPr>
+        <w:t xml:space="preserve">fixed</w:t>
+      </w:r>
+    </w:p>
+    <w:p>
+      <w:pPr>
+        <w:pStyle w:val="BodyText"/>
+      </w:pPr>
+      <w:r>
+        <w:t xml:space="preserve">L40:</w:t>
+      </w:r>
+      <w:r>
+        <w:t xml:space="preserve"> </w:t>
+      </w:r>
+      <w:r>
+        <w:t xml:space="preserve">“</w:t>
+      </w:r>
+      <w:r>
+        <w:t xml:space="preserve">…Sanger sequencing.</w:t>
+      </w:r>
+      <w:r>
+        <w:t xml:space="preserve">”</w:t>
       </w:r>
       <w:r>
         <w:t xml:space="preserve"> </w:t>
@@ -2012,25 +1238,1503 @@
         <w:t xml:space="preserve"> </w:t>
       </w:r>
       <w:r>
-        <w:t xml:space="preserve">citation link</w:t>
-      </w:r>
-      <w:r>
-        <w:t xml:space="preserve"> </w:t>
-      </w:r>
-      <w:r>
+        <w:rPr>
+          <w:bCs/>
+          <w:b/>
+        </w:rPr>
+        <w:t xml:space="preserve">fixed</w:t>
+      </w:r>
+    </w:p>
+    <w:p>
+      <w:pPr>
+        <w:pStyle w:val="BodyText"/>
+      </w:pPr>
+      <w:r>
+        <w:t xml:space="preserve">L41: remove</w:t>
+      </w:r>
+      <w:r>
+        <w:t xml:space="preserve"> </w:t>
+      </w:r>
+      <w:r>
+        <w:t xml:space="preserve">“</w:t>
+      </w:r>
+      <w:r>
+        <w:t xml:space="preserve">the known</w:t>
+      </w:r>
+      <w:r>
+        <w:t xml:space="preserve">”</w:t>
+      </w:r>
+      <w:r>
+        <w:t xml:space="preserve"> </w:t>
+      </w:r>
+      <w:r>
+        <w:t xml:space="preserve">and</w:t>
+      </w:r>
+      <w:r>
+        <w:t xml:space="preserve"> </w:t>
+      </w:r>
+      <w:r>
+        <w:t xml:space="preserve">“</w:t>
+      </w:r>
+      <w:r>
+        <w:t xml:space="preserve">the NCBI</w:t>
+      </w:r>
+      <w:r>
+        <w:t xml:space="preserve">”</w:t>
+      </w:r>
+      <w:r>
+        <w:t xml:space="preserve"> </w:t>
+      </w:r>
+      <m:oMath>
+        <m:r>
+          <m:rPr>
+            <m:sty m:val="p"/>
+          </m:rPr>
+          <m:t>→</m:t>
+        </m:r>
+      </m:oMath>
+      <w:r>
+        <w:t xml:space="preserve"> </w:t>
+      </w:r>
+      <w:r>
+        <w:rPr>
+          <w:bCs/>
+          <w:b/>
+        </w:rPr>
+        <w:t xml:space="preserve">fixed</w:t>
+      </w:r>
+    </w:p>
+    <w:p>
+      <w:pPr>
+        <w:pStyle w:val="BodyText"/>
+      </w:pPr>
+      <w:r>
+        <w:t xml:space="preserve">L42: I see no mention of a qPCR assay in the main text</w:t>
+      </w:r>
+      <w:r>
+        <w:t xml:space="preserve"> </w:t>
+      </w:r>
+      <m:oMath>
+        <m:r>
+          <m:rPr>
+            <m:sty m:val="p"/>
+          </m:rPr>
+          <m:t>→</m:t>
+        </m:r>
+      </m:oMath>
+      <w:r>
+        <w:t xml:space="preserve"> </w:t>
+      </w:r>
+      <w:r>
+        <w:rPr>
+          <w:bCs/>
+          <w:b/>
+        </w:rPr>
+        <w:t xml:space="preserve">fixed</w:t>
+      </w:r>
+    </w:p>
+    <w:p>
+      <w:pPr>
+        <w:pStyle w:val="BodyText"/>
+      </w:pPr>
+      <w:r>
+        <w:t xml:space="preserve">L43:</w:t>
+      </w:r>
+      <w:r>
+        <w:t xml:space="preserve"> </w:t>
+      </w:r>
+      <w:r>
+        <w:t xml:space="preserve">“</w:t>
+      </w:r>
+      <w:r>
+        <w:t xml:space="preserve">…possibly infected plants of the family Asparagaceae from…</w:t>
+      </w:r>
+      <w:r>
+        <w:t xml:space="preserve">”</w:t>
+      </w:r>
+      <w:r>
+        <w:t xml:space="preserve"> </w:t>
+      </w:r>
+      <m:oMath>
+        <m:r>
+          <m:rPr>
+            <m:sty m:val="p"/>
+          </m:rPr>
+          <m:t>→</m:t>
+        </m:r>
+      </m:oMath>
+      <w:r>
+        <w:t xml:space="preserve"> </w:t>
+      </w:r>
+      <w:r>
+        <w:rPr>
+          <w:bCs/>
+          <w:b/>
+        </w:rPr>
+        <w:t xml:space="preserve">rewritten</w:t>
+      </w:r>
+    </w:p>
+    <w:p>
+      <w:pPr>
+        <w:pStyle w:val="BodyText"/>
+      </w:pPr>
+      <w:r>
+        <w:t xml:space="preserve">L44: please elaborate on</w:t>
+      </w:r>
+      <w:r>
+        <w:t xml:space="preserve"> </w:t>
+      </w:r>
+      <w:r>
+        <w:t xml:space="preserve">“</w:t>
+      </w:r>
+      <w:r>
+        <w:t xml:space="preserve">Identification of partial genome sequence…</w:t>
+      </w:r>
+      <w:r>
+        <w:t xml:space="preserve">”</w:t>
+      </w:r>
+      <w:r>
+        <w:t xml:space="preserve"> </w:t>
+      </w:r>
+      <w:r>
+        <w:t xml:space="preserve">is this sequence from the PCR products or was HTS performed on the samples?</w:t>
+      </w:r>
+      <w:r>
+        <w:t xml:space="preserve"> </w:t>
+      </w:r>
+      <m:oMath>
+        <m:r>
+          <m:rPr>
+            <m:sty m:val="p"/>
+          </m:rPr>
+          <m:t>→</m:t>
+        </m:r>
+      </m:oMath>
+      <w:r>
+        <w:t xml:space="preserve"> </w:t>
+      </w:r>
+      <w:r>
+        <w:rPr>
+          <w:bCs/>
+          <w:b/>
+        </w:rPr>
+        <w:t xml:space="preserve">rewritten</w:t>
+      </w:r>
+    </w:p>
+    <w:p>
+      <w:pPr>
+        <w:pStyle w:val="BodyText"/>
+      </w:pPr>
+      <w:r>
+        <w:t xml:space="preserve">L48: perhaps identify what s.l. means; authorities are provided elsewhere in the manuscript</w:t>
+      </w:r>
+      <w:r>
+        <w:t xml:space="preserve"> </w:t>
+      </w:r>
+      <m:oMath>
+        <m:r>
+          <m:rPr>
+            <m:sty m:val="p"/>
+          </m:rPr>
+          <m:t>→</m:t>
+        </m:r>
+      </m:oMath>
+      <w:r>
+        <w:t xml:space="preserve"> </w:t>
+      </w:r>
+      <w:r>
+        <w:rPr>
+          <w:bCs/>
+          <w:b/>
+        </w:rPr>
+        <w:t xml:space="preserve">sensu lato in this case refers to the fact that it not the specific mite referred to by Baker as</w:t>
+      </w:r>
+      <w:r>
+        <w:rPr>
+          <w:bCs/>
+          <w:b/>
+        </w:rPr>
+        <w:t xml:space="preserve"> </w:t>
+      </w:r>
+      <w:r>
+        <w:rPr>
+          <w:iCs/>
+          <w:i/>
+          <w:bCs/>
+          <w:b/>
+        </w:rPr>
+        <w:t xml:space="preserve">B. californicus</w:t>
+      </w:r>
+      <w:r>
+        <w:rPr>
+          <w:bCs/>
+          <w:b/>
+        </w:rPr>
+        <w:t xml:space="preserve">, which has been split into 3 subgroups, but have not been adequately described yet</w:t>
+      </w:r>
+    </w:p>
+    <w:p>
+      <w:pPr>
+        <w:pStyle w:val="BodyText"/>
+      </w:pPr>
+      <w:r>
+        <w:t xml:space="preserve">L49: italicize</w:t>
+      </w:r>
+      <w:r>
+        <w:t xml:space="preserve"> </w:t>
+      </w:r>
+      <w:r>
+        <w:t xml:space="preserve">“</w:t>
+      </w:r>
+      <w:r>
+        <w:t xml:space="preserve">Brevipalpus</w:t>
+      </w:r>
+      <w:r>
+        <w:t xml:space="preserve">”</w:t>
+      </w:r>
+      <w:r>
+        <w:t xml:space="preserve"> </w:t>
+      </w:r>
+      <m:oMath>
+        <m:r>
+          <m:rPr>
+            <m:sty m:val="p"/>
+          </m:rPr>
+          <m:t>→</m:t>
+        </m:r>
+      </m:oMath>
+      <w:r>
+        <w:t xml:space="preserve"> </w:t>
+      </w:r>
+      <w:r>
+        <w:rPr>
+          <w:bCs/>
+          <w:b/>
+        </w:rPr>
+        <w:t xml:space="preserve">fixed</w:t>
+      </w:r>
+    </w:p>
+    <w:p>
+      <w:pPr>
+        <w:pStyle w:val="BodyText"/>
+      </w:pPr>
+      <w:r>
+        <w:t xml:space="preserve">L59: Virus species should not be abbreviated; remove</w:t>
+      </w:r>
+      <w:r>
+        <w:t xml:space="preserve"> </w:t>
+      </w:r>
+      <w:r>
+        <w:t xml:space="preserve">“</w:t>
+      </w:r>
+      <w:r>
+        <w:t xml:space="preserve">(OFV)</w:t>
+      </w:r>
+      <w:r>
+        <w:t xml:space="preserve">”</w:t>
+      </w:r>
+      <w:r>
+        <w:t xml:space="preserve"> </w:t>
+      </w:r>
+      <m:oMath>
+        <m:r>
+          <m:rPr>
+            <m:sty m:val="p"/>
+          </m:rPr>
+          <m:t>→</m:t>
+        </m:r>
+      </m:oMath>
+      <w:r>
+        <w:t xml:space="preserve"> </w:t>
+      </w:r>
+      <w:r>
+        <w:rPr>
+          <w:bCs/>
+          <w:b/>
+        </w:rPr>
+        <w:t xml:space="preserve">Is this an acceptable alternative?</w:t>
+      </w:r>
+    </w:p>
+    <w:p>
+      <w:pPr>
+        <w:pStyle w:val="BodyText"/>
+      </w:pPr>
+      <w:r>
+        <w:t xml:space="preserve">L60: virus families are italicized (Rhabdoviridae)</w:t>
+      </w:r>
+      <w:r>
+        <w:t xml:space="preserve"> </w:t>
+      </w:r>
+      <m:oMath>
+        <m:r>
+          <m:rPr>
+            <m:sty m:val="p"/>
+          </m:rPr>
+          <m:t>→</m:t>
+        </m:r>
+      </m:oMath>
+      <w:r>
+        <w:t xml:space="preserve"> </w:t>
+      </w:r>
+      <w:r>
+        <w:rPr>
+          <w:bCs/>
+          <w:b/>
+        </w:rPr>
+        <w:t xml:space="preserve">fixed</w:t>
+      </w:r>
+    </w:p>
+    <w:p>
+      <w:pPr>
+        <w:pStyle w:val="BodyText"/>
+      </w:pPr>
+      <w:r>
+        <w:t xml:space="preserve">L63: replace</w:t>
+      </w:r>
+      <w:r>
+        <w:t xml:space="preserve"> </w:t>
+      </w:r>
+      <w:r>
+        <w:t xml:space="preserve">“</w:t>
+      </w:r>
+      <w:r>
+        <w:t xml:space="preserve">sole</w:t>
+      </w:r>
+      <w:r>
+        <w:t xml:space="preserve">”</w:t>
+      </w:r>
+      <w:r>
+        <w:t xml:space="preserve"> </w:t>
+      </w:r>
+      <w:r>
+        <w:t xml:space="preserve">with</w:t>
+      </w:r>
+      <w:r>
+        <w:t xml:space="preserve"> </w:t>
+      </w:r>
+      <w:r>
+        <w:t xml:space="preserve">“</w:t>
+      </w:r>
+      <w:r>
+        <w:t xml:space="preserve">only known</w:t>
+      </w:r>
+      <w:r>
+        <w:t xml:space="preserve">”</w:t>
+      </w:r>
+      <w:r>
+        <w:t xml:space="preserve"> </w:t>
+      </w:r>
+      <m:oMath>
+        <m:r>
+          <m:rPr>
+            <m:sty m:val="p"/>
+          </m:rPr>
+          <m:t>→</m:t>
+        </m:r>
+      </m:oMath>
+      <w:r>
+        <w:t xml:space="preserve"> </w:t>
+      </w:r>
+      <w:r>
+        <w:rPr>
+          <w:bCs/>
+          <w:b/>
+        </w:rPr>
+        <w:t xml:space="preserve">fixed</w:t>
+      </w:r>
+    </w:p>
+    <w:p>
+      <w:pPr>
+        <w:pStyle w:val="BodyText"/>
+      </w:pPr>
+      <w:r>
+        <w:t xml:space="preserve">L64:</w:t>
+      </w:r>
+      <w:r>
+        <w:t xml:space="preserve"> </w:t>
+      </w:r>
+      <w:r>
+        <w:t xml:space="preserve">“</w:t>
+      </w:r>
+      <w:r>
+        <w:t xml:space="preserve">group of mites</w:t>
+      </w:r>
+      <w:r>
+        <w:t xml:space="preserve">”</w:t>
+      </w:r>
+      <w:r>
+        <w:t xml:space="preserve"> </w:t>
+      </w:r>
+      <w:r>
+        <w:t xml:space="preserve">vs</w:t>
+      </w:r>
+      <w:r>
+        <w:t xml:space="preserve"> </w:t>
+      </w:r>
+      <w:r>
+        <w:t xml:space="preserve">“</w:t>
+      </w:r>
+      <w:r>
+        <w:t xml:space="preserve">sensu lato</w:t>
+      </w:r>
+      <w:r>
+        <w:t xml:space="preserve">”</w:t>
+      </w:r>
+      <w:r>
+        <w:t xml:space="preserve">?</w:t>
+      </w:r>
+      <w:r>
+        <w:t xml:space="preserve"> </w:t>
+      </w:r>
+      <m:oMath>
+        <m:r>
+          <m:rPr>
+            <m:sty m:val="p"/>
+          </m:rPr>
+          <m:t>→</m:t>
+        </m:r>
+      </m:oMath>
+      <w:r>
+        <w:t xml:space="preserve"> </w:t>
+      </w:r>
+      <w:r>
+        <w:rPr>
+          <w:bCs/>
+          <w:b/>
+        </w:rPr>
+        <w:t xml:space="preserve">fixed</w:t>
+      </w:r>
+    </w:p>
+    <w:p>
+      <w:pPr>
+        <w:pStyle w:val="BodyText"/>
+      </w:pPr>
+      <w:r>
+        <w:t xml:space="preserve">L69: I don’t think referencing figures 1 and 2 are appropriate here</w:t>
+      </w:r>
+      <w:r>
+        <w:t xml:space="preserve"> </w:t>
+      </w:r>
+      <m:oMath>
+        <m:r>
+          <m:rPr>
+            <m:sty m:val="p"/>
+          </m:rPr>
+          <m:t>→</m:t>
+        </m:r>
+      </m:oMath>
+      <w:r>
+        <w:t xml:space="preserve"> </w:t>
+      </w:r>
+      <w:r>
+        <w:rPr>
+          <w:bCs/>
+          <w:b/>
+        </w:rPr>
+        <w:t xml:space="preserve">fixed</w:t>
+      </w:r>
+    </w:p>
+    <w:p>
+      <w:pPr>
+        <w:pStyle w:val="BodyText"/>
+      </w:pPr>
+      <w:r>
+        <w:t xml:space="preserve">L73,76: is listing the second author the correct way to distinguish articles for this journal? Rather than</w:t>
+      </w:r>
+      <w:r>
+        <w:t xml:space="preserve"> </w:t>
+      </w:r>
+      <w:r>
+        <w:t xml:space="preserve">“</w:t>
+      </w:r>
+      <w:r>
+        <w:t xml:space="preserve">a</w:t>
+      </w:r>
+      <w:r>
+        <w:t xml:space="preserve">”</w:t>
+      </w:r>
+      <w:r>
+        <w:t xml:space="preserve"> </w:t>
+      </w:r>
+      <w:r>
+        <w:t xml:space="preserve">or</w:t>
+      </w:r>
+      <w:r>
+        <w:t xml:space="preserve"> </w:t>
+      </w:r>
+      <w:r>
+        <w:t xml:space="preserve">“</w:t>
+      </w:r>
+      <w:r>
+        <w:t xml:space="preserve">b</w:t>
+      </w:r>
+      <w:r>
+        <w:t xml:space="preserve">”</w:t>
+      </w:r>
+      <w:r>
+        <w:t xml:space="preserve"> </w:t>
+      </w:r>
+      <w:r>
+        <w:t xml:space="preserve">after publication year?</w:t>
+      </w:r>
+      <w:r>
+        <w:t xml:space="preserve"> </w:t>
+      </w:r>
+      <m:oMath>
+        <m:r>
+          <m:rPr>
+            <m:sty m:val="p"/>
+          </m:rPr>
+          <m:t>→</m:t>
+        </m:r>
+      </m:oMath>
+      <w:r>
+        <w:t xml:space="preserve"> </w:t>
+      </w:r>
+      <w:r>
+        <w:rPr>
+          <w:bCs/>
+          <w:b/>
+        </w:rPr>
+        <w:t xml:space="preserve">citation manager error, fixed</w:t>
+      </w:r>
+    </w:p>
+    <w:p>
+      <w:pPr>
+        <w:pStyle w:val="BodyText"/>
+      </w:pPr>
+      <w:r>
+        <w:t xml:space="preserve">L77: remove “: (Citrus)</w:t>
+      </w:r>
+      <w:r>
+        <w:t xml:space="preserve"> </w:t>
+      </w:r>
+      <m:oMath>
+        <m:r>
+          <m:rPr>
+            <m:sty m:val="p"/>
+          </m:rPr>
+          <m:t>→</m:t>
+        </m:r>
+      </m:oMath>
+      <w:r>
+        <w:t xml:space="preserve"> </w:t>
+      </w:r>
+      <w:r>
+        <w:rPr>
+          <w:bCs/>
+          <w:b/>
+        </w:rPr>
+        <w:t xml:space="preserve">fixed</w:t>
+      </w:r>
+    </w:p>
+    <w:p>
+      <w:pPr>
+        <w:pStyle w:val="BodyText"/>
+      </w:pPr>
+      <w:r>
+        <w:t xml:space="preserve">L78: Olmedo-Velarde et al. is not an appropriate reference here</w:t>
+      </w:r>
+      <w:r>
+        <w:t xml:space="preserve"> </w:t>
+      </w:r>
+      <m:oMath>
+        <m:r>
+          <m:rPr>
+            <m:sty m:val="p"/>
+          </m:rPr>
+          <m:t>→</m:t>
+        </m:r>
+      </m:oMath>
+      <w:r>
+        <w:t xml:space="preserve"> </w:t>
+      </w:r>
+      <w:r>
+        <w:rPr>
+          <w:bCs/>
+          <w:b/>
+        </w:rPr>
+        <w:t xml:space="preserve">citation should have been</w:t>
+      </w:r>
+      <w:r>
+        <w:rPr>
+          <w:bCs/>
+          <w:b/>
+        </w:rPr>
+        <w:t xml:space="preserve"> </w:t>
+      </w:r>
+      <w:r>
+        <w:rPr>
+          <w:bCs/>
+          <w:b/>
+        </w:rPr>
+        <w:t xml:space="preserve">@Velarde2021</w:t>
+      </w:r>
+      <w:r>
+        <w:rPr>
+          <w:bCs/>
+          <w:b/>
+        </w:rPr>
+        <w:t xml:space="preserve">, fixed</w:t>
+      </w:r>
+    </w:p>
+    <w:p>
+      <w:pPr>
+        <w:pStyle w:val="BodyText"/>
+      </w:pPr>
+      <w:r>
+        <w:t xml:space="preserve">L82:</w:t>
+      </w:r>
+      <w:r>
+        <w:t xml:space="preserve"> </w:t>
+      </w:r>
+      <w:r>
+        <w:t xml:space="preserve">“</w:t>
+      </w:r>
+      <w:r>
+        <w:t xml:space="preserve">In June 2020,…</w:t>
+      </w:r>
+      <w:r>
+        <w:t xml:space="preserve">”</w:t>
+      </w:r>
+      <w:r>
+        <w:t xml:space="preserve">; (Lirope spp.)</w:t>
+      </w:r>
+      <w:r>
+        <w:t xml:space="preserve"> </w:t>
+      </w:r>
+      <m:oMath>
+        <m:r>
+          <m:rPr>
+            <m:sty m:val="p"/>
+          </m:rPr>
+          <m:t>→</m:t>
+        </m:r>
+      </m:oMath>
+      <w:r>
+        <w:t xml:space="preserve"> </w:t>
+      </w:r>
+      <w:r>
+        <w:rPr>
+          <w:bCs/>
+          <w:b/>
+        </w:rPr>
+        <w:t xml:space="preserve">fixed</w:t>
+      </w:r>
+    </w:p>
+    <w:p>
+      <w:pPr>
+        <w:pStyle w:val="BodyText"/>
+      </w:pPr>
+      <w:r>
+        <w:t xml:space="preserve">L83: belongs</w:t>
+      </w:r>
+      <w:r>
+        <w:t xml:space="preserve"> </w:t>
+      </w:r>
+      <m:oMath>
+        <m:r>
+          <m:rPr>
+            <m:sty m:val="p"/>
+          </m:rPr>
+          <m:t>→</m:t>
+        </m:r>
+      </m:oMath>
+      <w:r>
+        <w:t xml:space="preserve"> </w:t>
+      </w:r>
+      <w:r>
+        <w:rPr>
+          <w:bCs/>
+          <w:b/>
+        </w:rPr>
+        <w:t xml:space="preserve">fixed</w:t>
+      </w:r>
+    </w:p>
+    <w:p>
+      <w:pPr>
+        <w:pStyle w:val="BodyText"/>
+      </w:pPr>
+      <w:r>
+        <w:t xml:space="preserve">L85: perhaps</w:t>
+      </w:r>
+      <w:r>
+        <w:t xml:space="preserve"> </w:t>
+      </w:r>
+      <w:r>
+        <w:t xml:space="preserve">“</w:t>
+      </w:r>
+      <w:r>
+        <w:t xml:space="preserve">monocotyledonous liliod plants native to southeastern Asia (Chase…</w:t>
+      </w:r>
+      <w:r>
+        <w:t xml:space="preserve">”</w:t>
+      </w:r>
+      <w:r>
+        <w:t xml:space="preserve"> </w:t>
+      </w:r>
+      <m:oMath>
+        <m:r>
+          <m:rPr>
+            <m:sty m:val="p"/>
+          </m:rPr>
+          <m:t>→</m:t>
+        </m:r>
+      </m:oMath>
+      <w:r>
+        <w:t xml:space="preserve"> </w:t>
+      </w:r>
+      <w:r>
+        <w:rPr>
+          <w:bCs/>
+          <w:b/>
+        </w:rPr>
+        <w:t xml:space="preserve">fixed</w:t>
+      </w:r>
+    </w:p>
+    <w:p>
+      <w:pPr>
+        <w:pStyle w:val="BodyText"/>
+      </w:pPr>
+      <w:r>
+        <w:t xml:space="preserve">L86: is it appropriate to provide an authority for the genus (Ker Gawler)?</w:t>
+      </w:r>
+      <w:r>
+        <w:t xml:space="preserve"> </w:t>
+      </w:r>
+      <m:oMath>
+        <m:r>
+          <m:rPr>
+            <m:sty m:val="p"/>
+          </m:rPr>
+          <m:t>→</m:t>
+        </m:r>
+      </m:oMath>
+      <w:r>
+        <w:t xml:space="preserve"> </w:t>
+      </w:r>
+      <w:r>
+        <w:rPr>
+          <w:bCs/>
+          <w:b/>
+        </w:rPr>
+        <w:t xml:space="preserve">fixed</w:t>
+      </w:r>
+    </w:p>
+    <w:p>
+      <w:pPr>
+        <w:pStyle w:val="BodyText"/>
+      </w:pPr>
+      <w:r>
+        <w:t xml:space="preserve">L92: none of these virus names should be italicized; INSV and TSWV are orthotospoviruses – why mentioned separately?</w:t>
+      </w:r>
+      <w:r>
+        <w:t xml:space="preserve"> </w:t>
+      </w:r>
+      <m:oMath>
+        <m:r>
+          <m:rPr>
+            <m:sty m:val="p"/>
+          </m:rPr>
+          <m:t>→</m:t>
+        </m:r>
+      </m:oMath>
+      <w:r>
+        <w:t xml:space="preserve"> </w:t>
+      </w:r>
+      <w:r>
+        <w:rPr>
+          <w:bCs/>
+          <w:b/>
+        </w:rPr>
+        <w:t xml:space="preserve">I believe that these were specific tests, fixed</w:t>
+      </w:r>
+    </w:p>
+    <w:p>
+      <w:pPr>
+        <w:pStyle w:val="BodyText"/>
+      </w:pPr>
+      <w:r>
+        <w:t xml:space="preserve">L97:</w:t>
+      </w:r>
+      <w:r>
+        <w:t xml:space="preserve"> </w:t>
+      </w:r>
+      <w:r>
+        <w:t xml:space="preserve">“</w:t>
+      </w:r>
+      <w:r>
+        <w:t xml:space="preserve">…as well as Aspidistra elaitor Blume (Asparagaceae), which was suspected…</w:t>
+      </w:r>
+      <w:r>
+        <w:t xml:space="preserve">”</w:t>
+      </w:r>
+      <w:r>
+        <w:t xml:space="preserve"> </w:t>
+      </w:r>
+      <m:oMath>
+        <m:r>
+          <m:rPr>
+            <m:sty m:val="p"/>
+          </m:rPr>
+          <m:t>→</m:t>
+        </m:r>
+      </m:oMath>
+      <w:r>
+        <w:t xml:space="preserve"> </w:t>
+      </w:r>
+      <w:r>
+        <w:rPr>
+          <w:bCs/>
+          <w:b/>
+        </w:rPr>
+        <w:t xml:space="preserve">fixed,</w:t>
+      </w:r>
+      <w:r>
+        <w:rPr>
+          <w:bCs/>
+          <w:b/>
+        </w:rPr>
+        <w:t xml:space="preserve"> </w:t>
+      </w:r>
+      <w:r>
+        <w:rPr>
+          <w:iCs/>
+          <w:i/>
+          <w:bCs/>
+          <w:b/>
+        </w:rPr>
+        <w:t xml:space="preserve">A. elatior</w:t>
+      </w:r>
+    </w:p>
+    <w:p>
+      <w:pPr>
+        <w:pStyle w:val="BodyText"/>
+      </w:pPr>
+      <w:r>
+        <w:t xml:space="preserve">L103:</w:t>
+      </w:r>
+      <w:r>
+        <w:t xml:space="preserve"> </w:t>
+      </w:r>
+      <w:r>
+        <w:t xml:space="preserve">“</w:t>
+      </w:r>
+      <w:r>
+        <w:t xml:space="preserve">Lirope sp.</w:t>
+      </w:r>
+      <w:r>
+        <w:t xml:space="preserve">”</w:t>
+      </w:r>
+      <w:r>
+        <w:t xml:space="preserve"> </w:t>
+      </w:r>
+      <m:oMath>
+        <m:r>
+          <m:rPr>
+            <m:sty m:val="p"/>
+          </m:rPr>
+          <m:t>→</m:t>
+        </m:r>
+      </m:oMath>
+      <w:r>
+        <w:t xml:space="preserve"> </w:t>
+      </w:r>
+      <w:r>
+        <w:rPr>
+          <w:bCs/>
+          <w:b/>
+        </w:rPr>
+        <w:t xml:space="preserve">fixed</w:t>
+      </w:r>
+    </w:p>
+    <w:p>
+      <w:pPr>
+        <w:pStyle w:val="BodyText"/>
+      </w:pPr>
+      <w:r>
+        <w:t xml:space="preserve">L108: how many sites?</w:t>
+      </w:r>
+      <w:r>
+        <w:t xml:space="preserve"> </w:t>
+      </w:r>
+      <m:oMath>
+        <m:r>
+          <m:rPr>
+            <m:sty m:val="p"/>
+          </m:rPr>
+          <m:t>→</m:t>
+        </m:r>
+      </m:oMath>
+      <w:r>
+        <w:t xml:space="preserve"> </w:t>
+      </w:r>
+      <w:r>
+        <w:rPr>
+          <w:bCs/>
+          <w:b/>
+        </w:rPr>
+        <w:t xml:space="preserve">There are multiple sites with OFV-infected plants in Leon County, and one site identified in Alachua County. The plant samples tested from Leon Co. were taken from the first site where the pathogen was found.</w:t>
+      </w:r>
+    </w:p>
+    <w:p>
+      <w:pPr>
+        <w:pStyle w:val="BodyText"/>
+      </w:pPr>
+      <w:r>
+        <w:t xml:space="preserve">L127: This is incorrect: Blanchfield et al 2001 identified a virion larger than OFV, and the sample was negative for OFV when tested by RT-PCR.</w:t>
+      </w:r>
+      <w:r>
+        <w:t xml:space="preserve"> </w:t>
+      </w:r>
+      <m:oMath>
+        <m:r>
+          <m:rPr>
+            <m:sty m:val="p"/>
+          </m:rPr>
+          <m:t>→</m:t>
+        </m:r>
+      </m:oMath>
+      <w:r>
+        <w:t xml:space="preserve"> </w:t>
+      </w:r>
+      <w:r>
+        <w:rPr>
+          <w:bCs/>
+          <w:b/>
+        </w:rPr>
+        <w:t xml:space="preserve">Thank you for correcting this mistake, fixed</w:t>
+      </w:r>
+    </w:p>
+    <w:p>
+      <w:pPr>
+        <w:pStyle w:val="BodyText"/>
+      </w:pPr>
+      <w:r>
+        <w:t xml:space="preserve">L134: Nolinoideae</w:t>
+      </w:r>
+      <w:r>
+        <w:t xml:space="preserve"> </w:t>
+      </w:r>
+      <m:oMath>
+        <m:r>
+          <m:rPr>
+            <m:sty m:val="p"/>
+          </m:rPr>
+          <m:t>→</m:t>
+        </m:r>
+      </m:oMath>
+      <w:r>
+        <w:t xml:space="preserve"> </w:t>
+      </w:r>
+      <w:r>
+        <w:rPr>
+          <w:bCs/>
+          <w:b/>
+        </w:rPr>
+        <w:t xml:space="preserve">fixed</w:t>
+      </w:r>
+    </w:p>
+    <w:p>
+      <w:pPr>
+        <w:pStyle w:val="BodyText"/>
+      </w:pPr>
+      <w:r>
+        <w:t xml:space="preserve">L145: The ICTV is not responsible for classification below species level, and as such, does not recognize virus strains; scientists and experts can recognize strains, but the ICTV does not.</w:t>
+      </w:r>
+      <w:r>
+        <w:t xml:space="preserve"> </w:t>
+      </w:r>
+      <m:oMath>
+        <m:r>
+          <m:rPr>
+            <m:sty m:val="p"/>
+          </m:rPr>
+          <m:t>→</m:t>
+        </m:r>
+      </m:oMath>
+      <w:r>
+        <w:t xml:space="preserve"> </w:t>
+      </w:r>
+      <w:r>
+        <w:rPr>
+          <w:bCs/>
+          <w:b/>
+        </w:rPr>
+        <w:t xml:space="preserve">fixed</w:t>
+      </w:r>
+    </w:p>
+    <w:p>
+      <w:pPr>
+        <w:pStyle w:val="BodyText"/>
+      </w:pPr>
+      <w:r>
+        <w:t xml:space="preserve">L152:</w:t>
+      </w:r>
+      <w:r>
+        <w:t xml:space="preserve"> </w:t>
+      </w:r>
+      <w:r>
+        <w:t xml:space="preserve">“</w:t>
+      </w:r>
+      <w:r>
+        <w:t xml:space="preserve">including Vanilla spp. in southern Florida…</w:t>
+      </w:r>
+      <w:r>
+        <w:t xml:space="preserve">”</w:t>
+      </w:r>
+      <w:r>
+        <w:t xml:space="preserve"> </w:t>
+      </w:r>
+      <m:oMath>
+        <m:r>
+          <m:rPr>
+            <m:sty m:val="p"/>
+          </m:rPr>
+          <m:t>→</m:t>
+        </m:r>
+      </m:oMath>
+      <w:r>
+        <w:t xml:space="preserve"> </w:t>
+      </w:r>
+      <w:r>
+        <w:rPr>
+          <w:bCs/>
+          <w:b/>
+        </w:rPr>
+        <w:t xml:space="preserve">clarified</w:t>
+      </w:r>
+    </w:p>
+    <w:p>
+      <w:pPr>
+        <w:pStyle w:val="BodyText"/>
+      </w:pPr>
+      <w:r>
+        <w:t xml:space="preserve">L154: a reference for this statement is advisable</w:t>
+      </w:r>
+      <w:r>
+        <w:t xml:space="preserve"> </w:t>
+      </w:r>
+      <m:oMath>
+        <m:r>
+          <m:rPr>
+            <m:sty m:val="p"/>
+          </m:rPr>
+          <m:t>→</m:t>
+        </m:r>
+      </m:oMath>
+      <w:r>
+        <w:t xml:space="preserve"> </w:t>
+      </w:r>
+      <w:r>
+        <w:rPr>
+          <w:bCs/>
+          <w:b/>
+        </w:rPr>
+        <w:t xml:space="preserve">clarified</w:t>
+      </w:r>
+    </w:p>
+    <w:p>
+      <w:pPr>
+        <w:pStyle w:val="BodyText"/>
+      </w:pPr>
+      <w:r>
+        <w:t xml:space="preserve">L155:</w:t>
+      </w:r>
+      <w:r>
+        <w:t xml:space="preserve"> </w:t>
+      </w:r>
+      <w:r>
+        <w:t xml:space="preserve">“</w:t>
+      </w:r>
+      <w:r>
+        <w:t xml:space="preserve">…found that the virus which previously affected…</w:t>
+      </w:r>
+      <w:r>
+        <w:t xml:space="preserve">”</w:t>
+      </w:r>
+      <w:r>
+        <w:t xml:space="preserve"> </w:t>
+      </w:r>
+      <m:oMath>
+        <m:r>
+          <m:rPr>
+            <m:sty m:val="p"/>
+          </m:rPr>
+          <m:t>→</m:t>
+        </m:r>
+      </m:oMath>
+      <w:r>
+        <w:t xml:space="preserve"> </w:t>
+      </w:r>
+      <w:r>
+        <w:rPr>
+          <w:bCs/>
+          <w:b/>
+        </w:rPr>
+        <w:t xml:space="preserve">clarified</w:t>
+      </w:r>
+    </w:p>
+    <w:p>
+      <w:pPr>
+        <w:pStyle w:val="BodyText"/>
+      </w:pPr>
+      <w:r>
+        <w:t xml:space="preserve">L165:</w:t>
+      </w:r>
+      <w:r>
+        <w:t xml:space="preserve"> </w:t>
+      </w:r>
+      <w:r>
+        <w:t xml:space="preserve">“</w:t>
+      </w:r>
+      <w:r>
+        <w:t xml:space="preserve">…vectors of dichorhaviruses (Knorr 1968,…</w:t>
+      </w:r>
+      <w:r>
+        <w:t xml:space="preserve">”</w:t>
+      </w:r>
+      <w:r>
+        <w:t xml:space="preserve"> </w:t>
+      </w:r>
+      <m:oMath>
+        <m:r>
+          <m:rPr>
+            <m:sty m:val="p"/>
+          </m:rPr>
+          <m:t>→</m:t>
+        </m:r>
+      </m:oMath>
+      <w:r>
+        <w:t xml:space="preserve"> </w:t>
+      </w:r>
+      <w:r>
+        <w:rPr>
+          <w:bCs/>
+          <w:b/>
+        </w:rPr>
+        <w:t xml:space="preserve">clarified</w:t>
+      </w:r>
+    </w:p>
+    <w:p>
+      <w:pPr>
+        <w:pStyle w:val="BodyText"/>
+      </w:pPr>
+      <w:r>
+        <w:t xml:space="preserve">L168:</w:t>
+      </w:r>
+      <w:r>
+        <w:t xml:space="preserve"> </w:t>
+      </w:r>
+      <w:r>
+        <w:t xml:space="preserve">“</w:t>
+      </w:r>
+      <w:r>
+        <w:t xml:space="preserve">…identify the vector(s) of OFV in Florida…</w:t>
+      </w:r>
+      <w:r>
+        <w:t xml:space="preserve">”</w:t>
+      </w:r>
+      <w:r>
+        <w:t xml:space="preserve"> </w:t>
+      </w:r>
+      <m:oMath>
+        <m:r>
+          <m:rPr>
+            <m:sty m:val="p"/>
+          </m:rPr>
+          <m:t>→</m:t>
+        </m:r>
+      </m:oMath>
+      <w:r>
+        <w:t xml:space="preserve"> </w:t>
+      </w:r>
+      <w:r>
+        <w:rPr>
+          <w:bCs/>
+          <w:b/>
+        </w:rPr>
+        <w:t xml:space="preserve">clarified</w:t>
+      </w:r>
+    </w:p>
+    <w:p>
+      <w:pPr>
+        <w:pStyle w:val="BodyText"/>
+      </w:pPr>
+      <w:r>
+        <w:t xml:space="preserve">Table 1:</w:t>
+      </w:r>
+      <w:r>
+        <w:t xml:space="preserve"> </w:t>
+      </w:r>
+      <w:r>
+        <w:t xml:space="preserve">L338:</w:t>
+      </w:r>
+      <w:r>
+        <w:t xml:space="preserve"> </w:t>
+      </w:r>
+      <w:r>
+        <w:t xml:space="preserve">“</w:t>
+      </w:r>
+      <w:r>
+        <w:t xml:space="preserve">…with symptoms of orchid fleck virus infection found in…</w:t>
+      </w:r>
+      <w:r>
+        <w:t xml:space="preserve">”</w:t>
+      </w:r>
+      <w:r>
+        <w:t xml:space="preserve"> </w:t>
+      </w:r>
+      <w:r>
+        <w:t xml:space="preserve">I am a little concerned about reporting on plants with symptoms, vs confirmed by diagnostics. As mentioned earlier, different dichorhaviruses can cause similar symptoms in the same host. Although remote, there is the possibility another virus could be responsible for the symptoms in a different location</w:t>
+      </w:r>
+      <w:r>
+        <w:t xml:space="preserve"> </w:t>
+      </w:r>
+      <m:oMath>
+        <m:r>
+          <m:rPr>
+            <m:sty m:val="p"/>
+          </m:rPr>
+          <m:t>→</m:t>
+        </m:r>
+      </m:oMath>
+      <w:r>
+        <w:t xml:space="preserve"> </w:t>
+      </w:r>
+      <w:r>
+        <w:rPr>
+          <w:bCs/>
+          <w:b/>
+        </w:rPr>
+        <w:t xml:space="preserve">clarified in text</w:t>
+      </w:r>
+    </w:p>
+    <w:p>
+      <w:pPr>
+        <w:pStyle w:val="BodyText"/>
+      </w:pPr>
+      <w:r>
+        <w:t xml:space="preserve">Figure captions:</w:t>
+      </w:r>
+      <w:r>
+        <w:t xml:space="preserve"> </w:t>
+      </w:r>
+      <w:r>
+        <w:t xml:space="preserve">Please use</w:t>
+      </w:r>
+      <w:r>
+        <w:t xml:space="preserve"> </w:t>
+      </w:r>
+      <w:r>
+        <w:t xml:space="preserve">“</w:t>
+      </w:r>
+      <w:r>
+        <w:t xml:space="preserve">orchid fleck virus (OFV)</w:t>
+      </w:r>
+      <w:r>
+        <w:t xml:space="preserve">”</w:t>
+      </w:r>
+      <w:r>
+        <w:t xml:space="preserve"> </w:t>
+      </w:r>
+      <w:r>
+        <w:t xml:space="preserve">when describing a physical virus, and</w:t>
+      </w:r>
+      <w:r>
+        <w:t xml:space="preserve"> </w:t>
+      </w:r>
+      <w:r>
+        <w:t xml:space="preserve">“</w:t>
+      </w:r>
+      <w:r>
+        <w:t xml:space="preserve">Orchid fleck dichorhavirus</w:t>
+      </w:r>
+      <w:r>
+        <w:t xml:space="preserve">”</w:t>
+      </w:r>
+      <w:r>
+        <w:t xml:space="preserve"> </w:t>
+      </w:r>
+      <w:r>
+        <w:t xml:space="preserve">(in italics) when describing the species.</w:t>
+      </w:r>
+      <w:r>
+        <w:t xml:space="preserve"> </w:t>
+      </w:r>
+      <m:oMath>
+        <m:r>
+          <m:rPr>
+            <m:sty m:val="p"/>
+          </m:rPr>
+          <m:t>→</m:t>
+        </m:r>
+      </m:oMath>
+      <w:r>
+        <w:t xml:space="preserve"> </w:t>
+      </w:r>
+      <w:r>
+        <w:rPr>
+          <w:bCs/>
+          <w:b/>
+        </w:rPr>
+        <w:t xml:space="preserve">fixed</w:t>
+      </w:r>
+    </w:p>
+    <w:bookmarkEnd w:id="20"/>
+    <w:bookmarkStart w:id="21" w:name="reviewer-2"/>
+    <w:p>
+      <w:pPr>
+        <w:pStyle w:val="Heading4"/>
+      </w:pPr>
+      <w:r>
+        <w:t xml:space="preserve">Reviewer: 2</w:t>
+      </w:r>
+    </w:p>
+    <w:p>
+      <w:pPr>
+        <w:pStyle w:val="FirstParagraph"/>
+      </w:pPr>
+      <w:r>
+        <w:t xml:space="preserve">Comments to the Author</w:t>
+      </w:r>
+      <w:r>
+        <w:t xml:space="preserve"> </w:t>
+      </w:r>
+      <w:r>
+        <w:t xml:space="preserve">The authors presented a well-written and illustrated communication about the co-occurrence of OFV and putative vector species (Brevipalpus spp.) in Florida, US.</w:t>
+      </w:r>
+    </w:p>
+    <w:p>
+      <w:pPr>
+        <w:pStyle w:val="BodyText"/>
+      </w:pPr>
+      <w:r>
+        <w:t xml:space="preserve">My primary suggestion is that they be more specific about referring that the disease was reported in Florida. Other regions of the country were not part of the current work and should not be suggested as having a broad distribution.</w:t>
+      </w:r>
+    </w:p>
+    <w:p>
+      <w:pPr>
+        <w:pStyle w:val="BodyText"/>
+      </w:pPr>
+      <w:r>
+        <w:t xml:space="preserve">I made a few editions, suggesting proper spellings for species</w:t>
+      </w:r>
+      <w:r>
+        <w:t xml:space="preserve"> </w:t>
+      </w:r>
+      <w:r>
+        <w:t xml:space="preserve">“</w:t>
+      </w:r>
+      <w:r>
+        <w:t xml:space="preserve">Family</w:t>
+      </w:r>
+      <w:r>
+        <w:t xml:space="preserve">”</w:t>
+      </w:r>
+      <w:r>
+        <w:t xml:space="preserve"> </w:t>
+      </w:r>
+      <w:r>
+        <w:t xml:space="preserve">names and the use of correct reference directly on the manuscript file attached.</w:t>
+      </w:r>
+    </w:p>
+    <w:p>
+      <w:pPr>
+        <w:pStyle w:val="BodyText"/>
+      </w:pPr>
+      <w:r>
+        <w:t xml:space="preserve">Kitajima et. al. (2011) - correct reference mentioned is:</w:t>
+      </w:r>
+      <w:r>
+        <w:t xml:space="preserve"> </w:t>
+      </w:r>
+      <w:r>
+        <w:t xml:space="preserve">Kitajima E W, Chagas CM, Harakava R, Calegario RF, Freitas-Astúa J, Rodrigues JCV, Childers, CC. 2011. Citrus Leprosis in Florida, USA, appears to have been caused by the Nuclear Type of Citrus Leprosis Virus (CiLV-N). Virus Reviews &amp; Research 16:1-5.</w:t>
+      </w:r>
+    </w:p>
+    <w:p>
+      <w:pPr>
+        <w:pStyle w:val="BodyText"/>
+      </w:pPr>
+      <w:r>
+        <w:rPr>
+          <w:bCs/>
+          <w:b/>
+        </w:rPr>
+        <w:t xml:space="preserve">Reply to Reviewer 2:</w:t>
+      </w:r>
+      <w:r>
+        <w:t xml:space="preserve"> </w:t>
+      </w:r>
+      <w:r>
+        <w:rPr>
+          <w:bCs/>
+          <w:b/>
+        </w:rPr>
+        <w:t xml:space="preserve">Thank you for reviewing our article. We have made the following changes based on your remarks:</w:t>
+      </w:r>
+    </w:p>
+    <w:p>
+      <w:pPr>
+        <w:pStyle w:val="BodyText"/>
+      </w:pPr>
+      <w:r>
+        <w:rPr>
+          <w:bCs/>
+          <w:b/>
+        </w:rPr>
+        <w:t xml:space="preserve">We have removed references to a</w:t>
+      </w:r>
+      <w:r>
+        <w:rPr>
+          <w:bCs/>
+          <w:b/>
+        </w:rPr>
+        <w:t xml:space="preserve"> </w:t>
+      </w:r>
+      <w:r>
+        <w:rPr>
+          <w:bCs/>
+          <w:b/>
+        </w:rPr>
         <w:t xml:space="preserve">‘</w:t>
       </w:r>
       <w:r>
-        <w:t xml:space="preserve">@Kitajima2011a</w:t>
-      </w:r>
-      <w:r>
+        <w:rPr>
+          <w:bCs/>
+          <w:b/>
+        </w:rPr>
+        <w:t xml:space="preserve">wide distribution</w:t>
+      </w:r>
+      <w:r>
+        <w:rPr>
+          <w:bCs/>
+          <w:b/>
+        </w:rPr>
         <w:t xml:space="preserve">’</w:t>
       </w:r>
       <w:r>
-        <w:t xml:space="preserve"> </w:t>
-      </w:r>
-      <w:r>
-        <w:t xml:space="preserve">(produces correct reference)</w:t>
+        <w:rPr>
+          <w:bCs/>
+          <w:b/>
+        </w:rPr>
+        <w:t xml:space="preserve"> </w:t>
+      </w:r>
+      <w:r>
+        <w:rPr>
+          <w:bCs/>
+          <w:b/>
+        </w:rPr>
+        <w:t xml:space="preserve">in Florida, corrected species names and inconsistencies with citations. We are grateful for your assistance.</w:t>
+      </w:r>
+    </w:p>
+    <w:p>
+      <w:pPr>
+        <w:pStyle w:val="BodyText"/>
+      </w:pPr>
+      <w:r>
+        <w:t xml:space="preserve">Specific Edits:</w:t>
       </w:r>
     </w:p>
     <w:p>
@@ -2041,6 +2745,160 @@
         </w:numPr>
       </w:pPr>
       <w:r>
+        <w:t xml:space="preserve">L3 -</w:t>
+      </w:r>
+      <w:r>
+        <w:t xml:space="preserve"> </w:t>
+      </w:r>
+      <w:r>
+        <w:t xml:space="preserve">‘</w:t>
+      </w:r>
+      <w:r>
+        <w:t xml:space="preserve">the United States</w:t>
+      </w:r>
+      <w:r>
+        <w:t xml:space="preserve">’</w:t>
+      </w:r>
+      <w:r>
+        <w:t xml:space="preserve"> </w:t>
+      </w:r>
+      <m:oMath>
+        <m:r>
+          <m:rPr>
+            <m:sty m:val="p"/>
+          </m:rPr>
+          <m:t>→</m:t>
+        </m:r>
+      </m:oMath>
+      <w:r>
+        <w:t xml:space="preserve"> </w:t>
+      </w:r>
+      <w:r>
+        <w:t xml:space="preserve">‘</w:t>
+      </w:r>
+      <w:r>
+        <w:t xml:space="preserve">Florida</w:t>
+      </w:r>
+      <w:r>
+        <w:t xml:space="preserve">’</w:t>
+      </w:r>
+    </w:p>
+    <w:p>
+      <w:pPr>
+        <w:numPr>
+          <w:ilvl w:val="0"/>
+          <w:numId w:val="1002"/>
+        </w:numPr>
+      </w:pPr>
+      <w:r>
+        <w:t xml:space="preserve">L33 -</w:t>
+      </w:r>
+      <w:r>
+        <w:t xml:space="preserve"> </w:t>
+      </w:r>
+      <w:r>
+        <w:t xml:space="preserve">‘</w:t>
+      </w:r>
+      <w:r>
+        <w:t xml:space="preserve">Orchid Fleck Virus</w:t>
+      </w:r>
+      <w:r>
+        <w:t xml:space="preserve">’</w:t>
+      </w:r>
+      <w:r>
+        <w:t xml:space="preserve"> </w:t>
+      </w:r>
+      <m:oMath>
+        <m:r>
+          <m:rPr>
+            <m:sty m:val="p"/>
+          </m:rPr>
+          <m:t>→</m:t>
+        </m:r>
+      </m:oMath>
+      <w:r>
+        <w:t xml:space="preserve"> </w:t>
+      </w:r>
+      <w:r>
+        <w:t xml:space="preserve">‘</w:t>
+      </w:r>
+      <w:r>
+        <w:rPr>
+          <w:iCs/>
+          <w:i/>
+        </w:rPr>
+        <w:t xml:space="preserve">Orchid fleck dichorhavirus</w:t>
+      </w:r>
+      <w:r>
+        <w:t xml:space="preserve">’</w:t>
+      </w:r>
+    </w:p>
+    <w:p>
+      <w:pPr>
+        <w:numPr>
+          <w:ilvl w:val="0"/>
+          <w:numId w:val="1002"/>
+        </w:numPr>
+      </w:pPr>
+      <w:r>
+        <w:t xml:space="preserve">L155 - reference manager error: citation link</w:t>
+      </w:r>
+      <w:r>
+        <w:t xml:space="preserve"> </w:t>
+      </w:r>
+      <w:r>
+        <w:t xml:space="preserve">‘</w:t>
+      </w:r>
+      <w:r>
+        <w:t xml:space="preserve">@Kitajima2011b</w:t>
+      </w:r>
+      <w:r>
+        <w:t xml:space="preserve">’</w:t>
+      </w:r>
+      <w:r>
+        <w:t xml:space="preserve"> </w:t>
+      </w:r>
+      <m:oMath>
+        <m:r>
+          <m:rPr>
+            <m:sty m:val="p"/>
+          </m:rPr>
+          <m:t>→</m:t>
+        </m:r>
+      </m:oMath>
+      <w:r>
+        <w:t xml:space="preserve"> </w:t>
+      </w:r>
+      <w:r>
+        <w:t xml:space="preserve">citation link</w:t>
+      </w:r>
+      <w:r>
+        <w:t xml:space="preserve"> </w:t>
+      </w:r>
+      <w:r>
+        <w:t xml:space="preserve">‘</w:t>
+      </w:r>
+      <w:r>
+        <w:t xml:space="preserve">@Kitajima2011a</w:t>
+      </w:r>
+      <w:r>
+        <w:t xml:space="preserve">’</w:t>
+      </w:r>
+      <w:r>
+        <w:t xml:space="preserve"> </w:t>
+      </w:r>
+      <w:r>
+        <w:t xml:space="preserve">(produces correct reference)</w:t>
+      </w:r>
+    </w:p>
+    <w:p>
+      <w:pPr>
+        <w:numPr>
+          <w:ilvl w:val="0"/>
+          <w:numId w:val="1002"/>
+        </w:numPr>
+      </w:pPr>
+      <w:r>
         <w:t xml:space="preserve">fixed reference manager errors: added brackets {} around capitalized words {} and italic species names</w:t>
       </w:r>
       <w:r>
@@ -2059,7 +2917,7 @@
         <w:t xml:space="preserve"> </w:t>
       </w:r>
       <w:r>
-        <w:t xml:space="preserve">to protect case. also: Asparagalean, Amaryllidaceae, Asparagaceae, Xanthorrhoeaceae,</w:t>
+        <w:t xml:space="preserve">to protect case. Also: Asparagalean, Amaryllidaceae, Asparagaceae, Xanthorrhoeaceae,</w:t>
       </w:r>
       <w:r>
         <w:t xml:space="preserve"> </w:t>
@@ -2112,7 +2970,19 @@
         <w:pStyle w:val="Compact"/>
       </w:pPr>
       <w:r>
-        <w:t xml:space="preserve">L321 - no need to italicize Asparagaceae, it is a plant family</w:t>
+        <w:t xml:space="preserve">L321 - We do not believe it is necessary to italicize the plant family</w:t>
+      </w:r>
+      <w:r>
+        <w:t xml:space="preserve"> </w:t>
+      </w:r>
+      <w:r>
+        <w:t xml:space="preserve">‘</w:t>
+      </w:r>
+      <w:r>
+        <w:t xml:space="preserve">Asparagaceae</w:t>
+      </w:r>
+      <w:r>
+        <w:t xml:space="preserve">’</w:t>
       </w:r>
     </w:p>
     <w:bookmarkEnd w:id="21"/>

</xml_diff>

<commit_message>
finishing touches, ready to submit!
</commit_message>
<xml_diff>
--- a/editorial_reviews/response_editors_ofv_fife_2021.docx
+++ b/editorial_reviews/response_editors_ofv_fife_2021.docx
@@ -1069,7 +1069,7 @@
           <w:bCs/>
           <w:b/>
         </w:rPr>
-        <w:t xml:space="preserve">We rewrote the sections describing sampling methods and diagnostics in the abstract and main text. Both samples from Leon County and Alachua were found to be positive for OFV; only samples from Leon were examined for mites. We have removed the claim that the virus is widespread.</w:t>
+        <w:t xml:space="preserve">We rewrote the sections describing sampling methods and diagnostics in the abstract and main text. Both samples from Leon County and Alachua were found to be positive for OFV; only samples from Leon were examined for mites. We have removed the claim that the virus is widespread, and added a section on control as requested.</w:t>
       </w:r>
     </w:p>
     <w:p>
@@ -1125,7 +1125,7 @@
         <w:pStyle w:val="Compact"/>
       </w:pPr>
       <w:r>
-        <w:t xml:space="preserve">We have not added a discussion of potential control measures due to word limits, and lack of specific documentation regarding control methods/chemical applications for these specific ornamental plants.</w:t>
+        <w:t xml:space="preserve">We have added a discussion of potential control measures for these mites</w:t>
       </w:r>
     </w:p>
     <w:p>

</xml_diff>